<commit_message>
Adicionado Modelo Lógico: Ver 2FN (em falta)
</commit_message>
<xml_diff>
--- a/Relatorio/201415-LEI3-LI4-RelatorioAritMat.docx
+++ b/Relatorio/201415-LEI3-LI4-RelatorioAritMat.docx
@@ -24458,7 +24458,7 @@
     </w:p>
     <w:p>
       <w:pPr>
-        <w:ind w:left="1080"/>
+        <w:ind w:left="1134"/>
         <w:rPr>
           <w:lang w:val="pt-PT"/>
         </w:rPr>
@@ -24905,7 +24905,93 @@
         <w:rPr>
           <w:lang w:val="pt-PT"/>
         </w:rPr>
-        <w:t xml:space="preserve">restrição de integridade que relaciona duas tabelas. Um </w:t>
+        <w:t>restrição de integridade que relaciona duas tabelas. Um atributo, que numa tabela, seja chave estrangeira tem, obrigatoriamente, que ser chave primária numa outra tabela. Isto é, cada valor do atributo chave estrangeira tem que existir, primeiro, no atributo da tabela onde este é chave primária.</w:t>
+      </w:r>
+      <w:r>
+        <w:rPr>
+          <w:lang w:val="pt-PT"/>
+        </w:rPr>
+        <w:t xml:space="preserve"> Para que o modelo exposto cumpra esta restrição, as tabelas que correspondem às entidades “filho” possuem uma chave estrangeira, mapeando esta, sempre, a chave primária das tabelas que correspondem às entidades “pai”.</w:t>
+      </w:r>
+    </w:p>
+    <w:p>
+      <w:pPr>
+        <w:pStyle w:val="PargrafodaLista"/>
+        <w:ind w:left="720"/>
+        <w:rPr>
+          <w:lang w:val="pt-PT"/>
+        </w:rPr>
+      </w:pPr>
+    </w:p>
+    <w:p>
+      <w:pPr>
+        <w:pStyle w:val="PargrafodaLista"/>
+        <w:ind w:left="720"/>
+        <w:rPr>
+          <w:lang w:val="pt-PT"/>
+        </w:rPr>
+      </w:pPr>
+      <w:r>
+        <w:rPr>
+          <w:b/>
+          <w:lang w:val="pt-PT"/>
+        </w:rPr>
+        <w:t xml:space="preserve">Integridade de Organização do Problema </w:t>
+      </w:r>
+      <w:r>
+        <w:rPr>
+          <w:b/>
+          <w:lang w:val="pt-PT"/>
+        </w:rPr>
+        <w:t>p</w:t>
+      </w:r>
+      <w:r>
+        <w:rPr>
+          <w:lang w:val="pt-PT"/>
+        </w:rPr>
+        <w:t>ara cumprir esta última regra de integridade foi levantado</w:t>
+      </w:r>
+      <w:r>
+        <w:rPr>
+          <w:lang w:val="pt-PT"/>
+        </w:rPr>
+        <w:t xml:space="preserve"> no modelo conce</w:t>
+      </w:r>
+      <w:r>
+        <w:rPr>
+          <w:lang w:val="pt-PT"/>
+        </w:rPr>
+        <w:t>tual os requisitos e restrições adequados ao contexto do problema e</w:t>
+      </w:r>
+      <w:r>
+        <w:rPr>
+          <w:lang w:val="pt-PT"/>
+        </w:rPr>
+        <w:t>,</w:t>
+      </w:r>
+      <w:r>
+        <w:rPr>
+          <w:lang w:val="pt-PT"/>
+        </w:rPr>
+        <w:t xml:space="preserve"> a partir daí</w:t>
+      </w:r>
+      <w:r>
+        <w:rPr>
+          <w:lang w:val="pt-PT"/>
+        </w:rPr>
+        <w:t>,</w:t>
+      </w:r>
+      <w:r>
+        <w:rPr>
+          <w:lang w:val="pt-PT"/>
+        </w:rPr>
+        <w:t xml:space="preserve"> </w:t>
+      </w:r>
+      <w:r>
+        <w:rPr>
+          <w:lang w:val="pt-PT"/>
+        </w:rPr>
+        <w:t>gerado</w:t>
       </w:r>
       <w:bookmarkStart w:id="69" w:name="_GoBack"/>
       <w:bookmarkEnd w:id="69"/>
@@ -24913,7 +24999,13 @@
         <w:rPr>
           <w:lang w:val="pt-PT"/>
         </w:rPr>
-        <w:t>atributo, que numa tabela, seja chave estrangeira tem, obrigatoriamente, que ser chave primária numa outra tabela. Isto é, cada valor do atributo chave estrangeira tem que existir, primeiro, no atributo da tabela onde este atributo é chave primária.</w:t>
+        <w:t xml:space="preserve"> o modelo</w:t>
+      </w:r>
+      <w:r>
+        <w:rPr>
+          <w:lang w:val="pt-PT"/>
+        </w:rPr>
+        <w:t>.</w:t>
       </w:r>
     </w:p>
     <w:p>
@@ -24957,15 +25049,6 @@
         </w:rPr>
         <w:tab/>
       </w:r>
-    </w:p>
-    <w:p>
-      <w:pPr>
-        <w:ind w:left="1440"/>
-        <w:rPr>
-          <w:b/>
-          <w:lang w:val="pt-PT"/>
-        </w:rPr>
-      </w:pPr>
     </w:p>
     <w:p>
       <w:pPr>
@@ -43144,7 +43227,7 @@
         <w:rStyle w:val="Nmerodepgina"/>
         <w:noProof/>
       </w:rPr>
-      <w:t>3</w:t>
+      <w:t>36</w:t>
     </w:r>
     <w:r>
       <w:rPr>
@@ -49566,7 +49649,7 @@
 </file>
 
 <file path=customXml/itemProps1.xml><?xml version="1.0" encoding="utf-8"?>
-<ds:datastoreItem xmlns:ds="http://schemas.openxmlformats.org/officeDocument/2006/customXml" ds:itemID="{FDB6AB18-56D8-4899-A4A4-06932359AB32}">
+<ds:datastoreItem xmlns:ds="http://schemas.openxmlformats.org/officeDocument/2006/customXml" ds:itemID="{96FEE37F-21CF-4AA0-B532-0BC07E7BB38D}">
   <ds:schemaRefs>
     <ds:schemaRef ds:uri="http://schemas.openxmlformats.org/officeDocument/2006/bibliography"/>
   </ds:schemaRefs>

</xml_diff>

<commit_message>
Corrigido (parte) dos tempos verbais
</commit_message>
<xml_diff>
--- a/Relatorio/201415-LEI3-LI4-RelatorioAritMat.docx
+++ b/Relatorio/201415-LEI3-LI4-RelatorioAritMat.docx
@@ -200,7 +200,7 @@
               </wp:anchor>
             </w:drawing>
           </mc:Choice>
-          <mc:Fallback xmlns:mo="http://schemas.microsoft.com/office/mac/office/2008/main" xmlns:mv="urn:schemas-microsoft-com:mac:vml">
+          <mc:Fallback xmlns:mv="urn:schemas-microsoft-com:mac:vml" xmlns:mo="http://schemas.microsoft.com/office/mac/office/2008/main">
             <w:pict>
               <v:line w14:anchorId="1AABE75D" id="Line_x0020_7" o:spid="_x0000_s1026" style="position:absolute;z-index:251650048;visibility:visible;mso-wrap-style:square;mso-width-percent:0;mso-height-percent:0;mso-wrap-distance-left:9pt;mso-wrap-distance-top:0;mso-wrap-distance-right:9pt;mso-wrap-distance-bottom:0;mso-position-horizontal:absolute;mso-position-horizontal-relative:text;mso-position-vertical:absolute;mso-position-vertical-relative:text;mso-width-percent:0;mso-height-percent:0;mso-width-relative:page;mso-height-relative:page" from="342pt,0" to="342pt,702pt" o:gfxdata="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">
                 <v:stroke dashstyle="1 1" endcap="round"/>
@@ -1304,7 +1304,7 @@
               </wp:anchor>
             </w:drawing>
           </mc:Choice>
-          <mc:Fallback xmlns:mo="http://schemas.microsoft.com/office/mac/office/2008/main" xmlns:mv="urn:schemas-microsoft-com:mac:vml">
+          <mc:Fallback xmlns:mv="urn:schemas-microsoft-com:mac:vml" xmlns:mo="http://schemas.microsoft.com/office/mac/office/2008/main">
             <w:pict>
               <v:rect w14:anchorId="73C6BD3B" id="Rectangle_x0020_6" o:spid="_x0000_s1026" style="position:absolute;margin-left:0;margin-top:318pt;width:522pt;height:117pt;z-index:251649024;visibility:visible;mso-wrap-style:square;mso-width-percent:0;mso-height-percent:0;mso-wrap-distance-left:9pt;mso-wrap-distance-top:0;mso-wrap-distance-right:9pt;mso-wrap-distance-bottom:0;mso-position-horizontal:absolute;mso-position-horizontal-relative:text;mso-position-vertical:absolute;mso-position-vertical-relative:text;mso-width-percent:0;mso-height-percent:0;mso-width-relative:page;mso-height-relative:page;v-text-anchor:top" o:gfxdata="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" filled="f">
                 <v:stroke dashstyle="1 1" endcap="round"/>
@@ -1932,7 +1932,7 @@
                                 <w:sz w:val="24"/>
                                 <w:lang w:val="pt-PT"/>
                               </w:rPr>
-                              <w:t>Março, 2015</w:t>
+                              <w:t>Maio, 2015</w:t>
                             </w:r>
                           </w:p>
                           <w:p>
@@ -1980,7 +1980,7 @@
                           <w:sz w:val="24"/>
                           <w:lang w:val="pt-PT"/>
                         </w:rPr>
-                        <w:t>Março, 2015</w:t>
+                        <w:t>Maio, 2015</w:t>
                       </w:r>
                     </w:p>
                     <w:p>
@@ -13325,7 +13325,19 @@
         <w:rPr>
           <w:lang w:val="pt-PT"/>
         </w:rPr>
-        <w:t>e a aplicação era de facto uma boa solução ao problema e qual a reação dos utilizadores alvo a esta aplicação.</w:t>
+        <w:t xml:space="preserve">e a aplicação </w:t>
+      </w:r>
+      <w:r>
+        <w:rPr>
+          <w:lang w:val="pt-PT"/>
+        </w:rPr>
+        <w:t xml:space="preserve">é </w:t>
+      </w:r>
+      <w:r>
+        <w:rPr>
+          <w:lang w:val="pt-PT"/>
+        </w:rPr>
+        <w:t>de facto uma boa solução ao problema e qual a reação dos utilizadores alvo a esta aplicação.</w:t>
       </w:r>
       <w:r>
         <w:rPr>
@@ -13345,7 +13357,19 @@
         <w:rPr>
           <w:lang w:val="pt-PT"/>
         </w:rPr>
-        <w:t xml:space="preserve">Face aos atuais resultados de matemática na sociedade achou-se claro que o método atual de </w:t>
+        <w:t>Face aos atuais resultados de matemática na sociedade</w:t>
+      </w:r>
+      <w:r>
+        <w:rPr>
+          <w:lang w:val="pt-PT"/>
+        </w:rPr>
+        <w:t>,</w:t>
+      </w:r>
+      <w:r>
+        <w:rPr>
+          <w:lang w:val="pt-PT"/>
+        </w:rPr>
+        <w:t xml:space="preserve"> achou-se claro que o método atual de </w:t>
       </w:r>
       <w:r>
         <w:rPr>
@@ -13550,7 +13574,13 @@
         <w:rPr>
           <w:lang w:val="pt-PT"/>
         </w:rPr>
-        <w:t xml:space="preserve">Com o acesso a ferramentas de programação como Microsoft Visual </w:t>
+        <w:t xml:space="preserve">Com o acesso a ferramentas de programação como </w:t>
+      </w:r>
+      <w:r>
+        <w:rPr>
+          <w:lang w:val="pt-PT"/>
+        </w:rPr>
+        <w:t xml:space="preserve">Microsoft Visual </w:t>
       </w:r>
       <w:proofErr w:type="spellStart"/>
       <w:r>
@@ -13735,7 +13765,31 @@
         <w:rPr>
           <w:lang w:val="pt-PT"/>
         </w:rPr>
-        <w:t>, esta experiência é pouca e raramente obtida sobre projetos de tão larga escala o que torna mais desafiador e difícil conseguir definir que tipo de funcionalidades e características são efetivamente possíveis de realizar dentro dos prazos do projeto.</w:t>
+        <w:t>, esta experiência é pouca e raramente obtida sobre projetos de tão larga escala o que torna mais desafiador e difícil conseguir definir que tipo de funcionalidades e características são</w:t>
+      </w:r>
+      <w:r>
+        <w:rPr>
+          <w:lang w:val="pt-PT"/>
+        </w:rPr>
+        <w:t>,</w:t>
+      </w:r>
+      <w:r>
+        <w:rPr>
+          <w:lang w:val="pt-PT"/>
+        </w:rPr>
+        <w:t xml:space="preserve"> efetivamente</w:t>
+      </w:r>
+      <w:r>
+        <w:rPr>
+          <w:lang w:val="pt-PT"/>
+        </w:rPr>
+        <w:t>,</w:t>
+      </w:r>
+      <w:r>
+        <w:rPr>
+          <w:lang w:val="pt-PT"/>
+        </w:rPr>
+        <w:t xml:space="preserve"> possíveis de realizar dentro dos prazos do projeto.</w:t>
       </w:r>
     </w:p>
     <w:p>
@@ -13749,7 +13803,19 @@
         <w:rPr>
           <w:lang w:val="pt-PT"/>
         </w:rPr>
-        <w:t>Tendo isto em conta tentou-se</w:t>
+        <w:t>Tendo isto em conta</w:t>
+      </w:r>
+      <w:r>
+        <w:rPr>
+          <w:lang w:val="pt-PT"/>
+        </w:rPr>
+        <w:t>, apesar da pouca</w:t>
+      </w:r>
+      <w:r>
+        <w:rPr>
+          <w:lang w:val="pt-PT"/>
+        </w:rPr>
+        <w:t xml:space="preserve"> experiência</w:t>
       </w:r>
       <w:r>
         <w:rPr>
@@ -13761,7 +13827,13 @@
         <w:rPr>
           <w:lang w:val="pt-PT"/>
         </w:rPr>
-        <w:t xml:space="preserve"> apesar da pouco experiência</w:t>
+        <w:t xml:space="preserve"> foi estipulada</w:t>
+      </w:r>
+      <w:r>
+        <w:rPr>
+          <w:lang w:val="pt-PT"/>
+        </w:rPr>
+        <w:t xml:space="preserve"> uma estrutura completa e</w:t>
       </w:r>
       <w:r>
         <w:rPr>
@@ -13773,19 +13845,19 @@
         <w:rPr>
           <w:lang w:val="pt-PT"/>
         </w:rPr>
-        <w:t xml:space="preserve"> definir uma estrutura completa e </w:t>
-      </w:r>
-      <w:r>
-        <w:rPr>
-          <w:lang w:val="pt-PT"/>
-        </w:rPr>
-        <w:t xml:space="preserve">acima de tudo </w:t>
-      </w:r>
-      <w:r>
-        <w:rPr>
-          <w:lang w:val="pt-PT"/>
-        </w:rPr>
-        <w:t>cujo término fosse possível dentro dos prazos limites.</w:t>
+        <w:t xml:space="preserve"> </w:t>
+      </w:r>
+      <w:r>
+        <w:rPr>
+          <w:lang w:val="pt-PT"/>
+        </w:rPr>
+        <w:t>acima de tudo, cujo</w:t>
+      </w:r>
+      <w:r>
+        <w:rPr>
+          <w:lang w:val="pt-PT"/>
+        </w:rPr>
+        <w:t xml:space="preserve"> término fosse possível dentro dos prazos limites.</w:t>
       </w:r>
     </w:p>
     <w:p>
@@ -13934,7 +14006,25 @@
         <w:rPr>
           <w:lang w:val="pt-PT"/>
         </w:rPr>
-        <w:t xml:space="preserve"> mais uma vez à decisão de prosseguir com o desenvolvimento da aplicação.</w:t>
+        <w:t>,</w:t>
+      </w:r>
+      <w:r>
+        <w:rPr>
+          <w:lang w:val="pt-PT"/>
+        </w:rPr>
+        <w:t xml:space="preserve"> mais uma vez</w:t>
+      </w:r>
+      <w:r>
+        <w:rPr>
+          <w:lang w:val="pt-PT"/>
+        </w:rPr>
+        <w:t>,</w:t>
+      </w:r>
+      <w:r>
+        <w:rPr>
+          <w:lang w:val="pt-PT"/>
+        </w:rPr>
+        <w:t xml:space="preserve"> à decisão de prosseguir com o desenvolvimento da aplicação.</w:t>
       </w:r>
     </w:p>
     <w:p>
@@ -14032,7 +14122,19 @@
         <w:rPr>
           <w:lang w:val="pt-PT"/>
         </w:rPr>
-        <w:t xml:space="preserve">não referidas mas </w:t>
+        <w:t>não referidas</w:t>
+      </w:r>
+      <w:r>
+        <w:rPr>
+          <w:lang w:val="pt-PT"/>
+        </w:rPr>
+        <w:t>,</w:t>
+      </w:r>
+      <w:r>
+        <w:rPr>
+          <w:lang w:val="pt-PT"/>
+        </w:rPr>
+        <w:t xml:space="preserve"> mas </w:t>
       </w:r>
       <w:r>
         <w:rPr>
@@ -14663,31 +14765,25 @@
         <w:rPr>
           <w:lang w:val="pt-PT"/>
         </w:rPr>
-        <w:t xml:space="preserve">seu funcionamento </w:t>
-      </w:r>
-      <w:r>
-        <w:rPr>
-          <w:lang w:val="pt-PT"/>
-        </w:rPr>
-        <w:t>permitindo</w:t>
-      </w:r>
-      <w:r>
-        <w:rPr>
-          <w:lang w:val="pt-PT"/>
-        </w:rPr>
-        <w:t xml:space="preserve"> que se estabeleça um entendimento e</w:t>
-      </w:r>
-      <w:r>
-        <w:rPr>
-          <w:lang w:val="pt-PT"/>
-        </w:rPr>
-        <w:t xml:space="preserve"> que se </w:t>
-      </w:r>
-      <w:r>
-        <w:rPr>
-          <w:lang w:val="pt-PT"/>
-        </w:rPr>
-        <w:t>documente</w:t>
+        <w:t>seu funcionamento</w:t>
+      </w:r>
+      <w:r>
+        <w:rPr>
+          <w:lang w:val="pt-PT"/>
+        </w:rPr>
+        <w:t>,</w:t>
+      </w:r>
+      <w:r>
+        <w:rPr>
+          <w:lang w:val="pt-PT"/>
+        </w:rPr>
+        <w:t xml:space="preserve"> </w:t>
+      </w:r>
+      <w:r>
+        <w:rPr>
+          <w:lang w:val="pt-PT"/>
+        </w:rPr>
+        <w:t>documentando</w:t>
       </w:r>
       <w:r>
         <w:rPr>
@@ -14769,52 +14865,76 @@
     </w:p>
     <w:p>
       <w:pPr>
+        <w:rPr>
+          <w:lang w:val="pt-PT"/>
+        </w:rPr>
+      </w:pPr>
+      <w:r>
+        <w:rPr>
+          <w:lang w:val="pt-PT"/>
+        </w:rPr>
+        <w:t>Analisando o caso de estudo e todos os componentes envolvidos foi construído o modelo de dom</w:t>
+      </w:r>
+      <w:r>
+        <w:rPr>
+          <w:lang w:val="pt-PT"/>
+        </w:rPr>
+        <w:t>ínio respetivo – Anexo</w:t>
+      </w:r>
+      <w:r>
+        <w:rPr>
+          <w:color w:val="FF0000"/>
+          <w:lang w:val="pt-PT"/>
+        </w:rPr>
+        <w:t xml:space="preserve"> </w:t>
+      </w:r>
+      <w:r>
+        <w:rPr>
+          <w:lang w:val="pt-PT"/>
+        </w:rPr>
+        <w:t>II</w:t>
+      </w:r>
+      <w:r>
+        <w:rPr>
+          <w:lang w:val="pt-PT"/>
+        </w:rPr>
+        <w:t xml:space="preserve"> </w:t>
+      </w:r>
+      <w:r>
+        <w:rPr>
+          <w:lang w:val="pt-PT"/>
+        </w:rPr>
+        <w:t xml:space="preserve">– </w:t>
+      </w:r>
+      <w:r>
+        <w:rPr>
+          <w:lang w:val="pt-PT"/>
+        </w:rPr>
+        <w:t>s</w:t>
+      </w:r>
+      <w:r>
+        <w:rPr>
+          <w:lang w:val="pt-PT"/>
+        </w:rPr>
+        <w:t>eguidamente, s</w:t>
+      </w:r>
+      <w:r>
+        <w:rPr>
+          <w:lang w:val="pt-PT"/>
+        </w:rPr>
+        <w:t>ão enunciadas, dividindo o modelo domínio em partes, todas as noções que levaram à construção do modelo apresentado.</w:t>
+      </w:r>
+    </w:p>
+    <w:p>
+      <w:pPr>
         <w:ind w:left="720"/>
         <w:rPr>
           <w:lang w:val="pt-PT"/>
         </w:rPr>
       </w:pPr>
-      <w:r>
-        <w:rPr>
-          <w:lang w:val="pt-PT"/>
-        </w:rPr>
-        <w:t>Analisando o caso de estudo e todos os componentes envolvidos foi construído o modelo de dom</w:t>
-      </w:r>
-      <w:r>
-        <w:rPr>
-          <w:lang w:val="pt-PT"/>
-        </w:rPr>
-        <w:t>ínio respetivo – Anexo</w:t>
-      </w:r>
-      <w:r>
-        <w:rPr>
-          <w:color w:val="FF0000"/>
-          <w:lang w:val="pt-PT"/>
-        </w:rPr>
-        <w:t xml:space="preserve"> </w:t>
-      </w:r>
-      <w:r>
-        <w:rPr>
-          <w:lang w:val="pt-PT"/>
-        </w:rPr>
-        <w:t>II</w:t>
-      </w:r>
-      <w:r>
-        <w:rPr>
-          <w:lang w:val="pt-PT"/>
-        </w:rPr>
-        <w:t xml:space="preserve"> </w:t>
-      </w:r>
-      <w:r>
-        <w:rPr>
-          <w:lang w:val="pt-PT"/>
-        </w:rPr>
-        <w:t>– serão então enunciadas, dividindo o modelo domínio em partes, todas as noções que levaram à construção do modelo apresentado.</w:t>
-      </w:r>
-    </w:p>
-    <w:p>
-      <w:pPr>
-        <w:ind w:left="720"/>
+    </w:p>
+    <w:p>
+      <w:pPr>
         <w:rPr>
           <w:lang w:val="pt-PT"/>
         </w:rPr>
@@ -14987,7 +15107,6 @@
     </w:p>
     <w:p>
       <w:pPr>
-        <w:ind w:left="720"/>
         <w:rPr>
           <w:lang w:val="pt-PT"/>
         </w:rPr>
@@ -15137,7 +15256,6 @@
     </w:p>
     <w:p>
       <w:pPr>
-        <w:ind w:left="720"/>
         <w:rPr>
           <w:lang w:val="pt-PT"/>
         </w:rPr>
@@ -15151,22 +15269,21 @@
     </w:p>
     <w:p>
       <w:pPr>
-        <w:ind w:left="720"/>
-        <w:rPr>
-          <w:lang w:val="pt-PT"/>
-        </w:rPr>
-      </w:pPr>
-      <w:r>
-        <w:rPr>
-          <w:lang w:val="pt-PT"/>
-        </w:rPr>
-        <w:t>Um aluno te</w:t>
-      </w:r>
-      <w:r>
-        <w:rPr>
-          <w:lang w:val="pt-PT"/>
-        </w:rPr>
-        <w:t xml:space="preserve">rá de realizar lições e testes e, </w:t>
+        <w:rPr>
+          <w:lang w:val="pt-PT"/>
+        </w:rPr>
+      </w:pPr>
+      <w:r>
+        <w:rPr>
+          <w:lang w:val="pt-PT"/>
+        </w:rPr>
+        <w:t>Um aluno realizará</w:t>
+      </w:r>
+      <w:r>
+        <w:rPr>
+          <w:lang w:val="pt-PT"/>
+        </w:rPr>
+        <w:t xml:space="preserve"> lições e testes e, </w:t>
       </w:r>
       <w:r>
         <w:rPr>
@@ -15178,7 +15295,67 @@
         <w:rPr>
           <w:lang w:val="pt-PT"/>
         </w:rPr>
-        <w:t xml:space="preserve">exercícios, estes exercícios têm uma dificuldade que por sua vez gera no teste também uma dificuldade, um exercício tem ainda uma resposta </w:t>
+        <w:t>exercícios, estes exercícios têm uma dificuldade que</w:t>
+      </w:r>
+      <w:r>
+        <w:rPr>
+          <w:lang w:val="pt-PT"/>
+        </w:rPr>
+        <w:t>,</w:t>
+      </w:r>
+      <w:r>
+        <w:rPr>
+          <w:lang w:val="pt-PT"/>
+        </w:rPr>
+        <w:t xml:space="preserve"> por sua vez</w:t>
+      </w:r>
+      <w:r>
+        <w:rPr>
+          <w:lang w:val="pt-PT"/>
+        </w:rPr>
+        <w:t>,</w:t>
+      </w:r>
+      <w:r>
+        <w:rPr>
+          <w:lang w:val="pt-PT"/>
+        </w:rPr>
+        <w:t xml:space="preserve"> gera </w:t>
+      </w:r>
+      <w:r>
+        <w:rPr>
+          <w:lang w:val="pt-PT"/>
+        </w:rPr>
+        <w:t>no teste também uma dificuldade. U</w:t>
+      </w:r>
+      <w:r>
+        <w:rPr>
+          <w:lang w:val="pt-PT"/>
+        </w:rPr>
+        <w:t>m exercício tem</w:t>
+      </w:r>
+      <w:r>
+        <w:rPr>
+          <w:lang w:val="pt-PT"/>
+        </w:rPr>
+        <w:t>,</w:t>
+      </w:r>
+      <w:r>
+        <w:rPr>
+          <w:lang w:val="pt-PT"/>
+        </w:rPr>
+        <w:t xml:space="preserve"> ainda</w:t>
+      </w:r>
+      <w:r>
+        <w:rPr>
+          <w:lang w:val="pt-PT"/>
+        </w:rPr>
+        <w:t>,</w:t>
+      </w:r>
+      <w:r>
+        <w:rPr>
+          <w:lang w:val="pt-PT"/>
+        </w:rPr>
+        <w:t xml:space="preserve"> uma resposta </w:t>
       </w:r>
       <w:r>
         <w:rPr>
@@ -15208,7 +15385,19 @@
         <w:rPr>
           <w:lang w:val="pt-PT"/>
         </w:rPr>
-        <w:t xml:space="preserve">associado um tipo de forma a </w:t>
+        <w:t>associado um tipo</w:t>
+      </w:r>
+      <w:r>
+        <w:rPr>
+          <w:lang w:val="pt-PT"/>
+        </w:rPr>
+        <w:t>,</w:t>
+      </w:r>
+      <w:r>
+        <w:rPr>
+          <w:lang w:val="pt-PT"/>
+        </w:rPr>
+        <w:t xml:space="preserve"> de forma a </w:t>
       </w:r>
       <w:r>
         <w:rPr>
@@ -15336,30 +15525,46 @@
     </w:p>
     <w:p>
       <w:pPr>
-        <w:ind w:left="720"/>
-        <w:rPr>
-          <w:lang w:val="pt-PT"/>
-        </w:rPr>
-      </w:pPr>
-      <w:r>
-        <w:rPr>
-          <w:lang w:val="pt-PT"/>
-        </w:rPr>
-        <w:t xml:space="preserve">Os restantes elementos foram criados pela necessidade de um modelo de aprendizagem, armazenamento de histórico sobre o aluno, existência de um “caminho” regular de apresentação de matéria. </w:t>
-      </w:r>
-    </w:p>
-    <w:p>
-      <w:pPr>
-        <w:ind w:left="720"/>
-        <w:rPr>
-          <w:lang w:val="pt-PT"/>
-        </w:rPr>
-      </w:pPr>
-      <w:r>
-        <w:rPr>
-          <w:lang w:val="pt-PT"/>
-        </w:rPr>
-        <w:t>Tem-se então que, para saber o nível de aprendizagem de um aluno</w:t>
+        <w:rPr>
+          <w:lang w:val="pt-PT"/>
+        </w:rPr>
+      </w:pPr>
+      <w:r>
+        <w:rPr>
+          <w:lang w:val="pt-PT"/>
+        </w:rPr>
+        <w:t>Os restantes elementos foram criados pela necessidade de um modelo de aprendizagem, armazenam</w:t>
+      </w:r>
+      <w:r>
+        <w:rPr>
+          <w:lang w:val="pt-PT"/>
+        </w:rPr>
+        <w:t>ento de histórico sobre o aluno e</w:t>
+      </w:r>
+      <w:r>
+        <w:rPr>
+          <w:lang w:val="pt-PT"/>
+        </w:rPr>
+        <w:t xml:space="preserve"> existência de um “caminho” regular de apresentação de matéria. </w:t>
+      </w:r>
+    </w:p>
+    <w:p>
+      <w:pPr>
+        <w:rPr>
+          <w:lang w:val="pt-PT"/>
+        </w:rPr>
+      </w:pPr>
+      <w:r>
+        <w:rPr>
+          <w:lang w:val="pt-PT"/>
+        </w:rPr>
+        <w:t xml:space="preserve">Dado isto, existe no modelo, com o intuito de identificar </w:t>
+      </w:r>
+      <w:r>
+        <w:rPr>
+          <w:lang w:val="pt-PT"/>
+        </w:rPr>
+        <w:t>o nível de aprendizagem de um aluno</w:t>
       </w:r>
       <w:r>
         <w:rPr>
@@ -15371,7 +15576,7 @@
         <w:rPr>
           <w:lang w:val="pt-PT"/>
         </w:rPr>
-        <w:t xml:space="preserve"> este possui um registo de histórico que contém vários históricos com u</w:t>
+        <w:t xml:space="preserve"> um registo de histórico que contém vários históricos com u</w:t>
       </w:r>
       <w:r>
         <w:rPr>
@@ -15389,7 +15594,19 @@
         <w:rPr>
           <w:lang w:val="pt-PT"/>
         </w:rPr>
-        <w:t>órico será sobre uma lição,</w:t>
+        <w:t xml:space="preserve">órico </w:t>
+      </w:r>
+      <w:r>
+        <w:rPr>
+          <w:lang w:val="pt-PT"/>
+        </w:rPr>
+        <w:t>é</w:t>
+      </w:r>
+      <w:r>
+        <w:rPr>
+          <w:lang w:val="pt-PT"/>
+        </w:rPr>
+        <w:t xml:space="preserve"> sobre uma lição,</w:t>
       </w:r>
       <w:r>
         <w:rPr>
@@ -15455,7 +15672,20 @@
         <w:rPr>
           <w:lang w:val="pt-PT"/>
         </w:rPr>
-        <w:t xml:space="preserve"> um ranking de pontuaç</w:t>
+        <w:t xml:space="preserve"> um </w:t>
+      </w:r>
+      <w:r>
+        <w:rPr>
+          <w:i/>
+          <w:lang w:val="pt-PT"/>
+        </w:rPr>
+        <w:t>ranking</w:t>
+      </w:r>
+      <w:r>
+        <w:rPr>
+          <w:lang w:val="pt-PT"/>
+        </w:rPr>
+        <w:t xml:space="preserve"> de pontuaç</w:t>
       </w:r>
       <w:r>
         <w:rPr>
@@ -15479,7 +15709,14 @@
         <w:rPr>
           <w:lang w:val="pt-PT"/>
         </w:rPr>
-        <w:t>ste ranking</w:t>
+        <w:t xml:space="preserve">ste </w:t>
+      </w:r>
+      <w:r>
+        <w:rPr>
+          <w:i/>
+          <w:lang w:val="pt-PT"/>
+        </w:rPr>
+        <w:t>ranking</w:t>
       </w:r>
       <w:r>
         <w:rPr>
@@ -15625,7 +15862,6 @@
     </w:p>
     <w:p>
       <w:pPr>
-        <w:ind w:left="720"/>
         <w:rPr>
           <w:lang w:val="pt-PT"/>
         </w:rPr>
@@ -15646,7 +15882,61 @@
         <w:rPr>
           <w:lang w:val="pt-PT"/>
         </w:rPr>
-        <w:t>de ensino, porém é necessário que exista ainda um registo de aprendizagem de cada aluno que conterá um agregado de estatísticas geradas pelos históricos acima mencionados,</w:t>
+        <w:t>de ensino. P</w:t>
+      </w:r>
+      <w:r>
+        <w:rPr>
+          <w:lang w:val="pt-PT"/>
+        </w:rPr>
+        <w:t>orém</w:t>
+      </w:r>
+      <w:r>
+        <w:rPr>
+          <w:lang w:val="pt-PT"/>
+        </w:rPr>
+        <w:t>,</w:t>
+      </w:r>
+      <w:r>
+        <w:rPr>
+          <w:lang w:val="pt-PT"/>
+        </w:rPr>
+        <w:t xml:space="preserve"> é necessário que exista</w:t>
+      </w:r>
+      <w:r>
+        <w:rPr>
+          <w:lang w:val="pt-PT"/>
+        </w:rPr>
+        <w:t>,</w:t>
+      </w:r>
+      <w:r>
+        <w:rPr>
+          <w:lang w:val="pt-PT"/>
+        </w:rPr>
+        <w:t xml:space="preserve"> ainda</w:t>
+      </w:r>
+      <w:r>
+        <w:rPr>
+          <w:lang w:val="pt-PT"/>
+        </w:rPr>
+        <w:t>,</w:t>
+      </w:r>
+      <w:r>
+        <w:rPr>
+          <w:lang w:val="pt-PT"/>
+        </w:rPr>
+        <w:t xml:space="preserve"> um registo de aprendizagem de cada aluno que </w:t>
+      </w:r>
+      <w:r>
+        <w:rPr>
+          <w:lang w:val="pt-PT"/>
+        </w:rPr>
+        <w:t>conterá</w:t>
+      </w:r>
+      <w:r>
+        <w:rPr>
+          <w:lang w:val="pt-PT"/>
+        </w:rPr>
+        <w:t xml:space="preserve"> um agregado de estatísticas geradas pelos históricos acima mencionados,</w:t>
       </w:r>
       <w:r>
         <w:rPr>
@@ -15664,7 +15954,19 @@
         <w:rPr>
           <w:lang w:val="pt-PT"/>
         </w:rPr>
-        <w:t xml:space="preserve"> Este registo de aprendizagem possuirá um tipo</w:t>
+        <w:t xml:space="preserve"> Este registo de aprendizagem </w:t>
+      </w:r>
+      <w:r>
+        <w:rPr>
+          <w:lang w:val="pt-PT"/>
+        </w:rPr>
+        <w:t>possui</w:t>
+      </w:r>
+      <w:r>
+        <w:rPr>
+          <w:lang w:val="pt-PT"/>
+        </w:rPr>
+        <w:t xml:space="preserve"> um tipo</w:t>
       </w:r>
       <w:r>
         <w:rPr>
@@ -15693,7 +15995,6 @@
     </w:p>
     <w:p>
       <w:pPr>
-        <w:ind w:left="720"/>
         <w:rPr>
           <w:lang w:val="pt-PT"/>
         </w:rPr>
@@ -15708,13 +16009,13 @@
         <w:rPr>
           <w:lang w:val="pt-PT"/>
         </w:rPr>
-        <w:t>s lições ser</w:t>
-      </w:r>
-      <w:r>
-        <w:rPr>
-          <w:lang w:val="pt-PT"/>
-        </w:rPr>
-        <w:t>á</w:t>
+        <w:t xml:space="preserve">s lições </w:t>
+      </w:r>
+      <w:r>
+        <w:rPr>
+          <w:lang w:val="pt-PT"/>
+        </w:rPr>
+        <w:t>é</w:t>
       </w:r>
       <w:r>
         <w:rPr>
@@ -15738,27 +16039,44 @@
         <w:rPr>
           <w:lang w:val="pt-PT"/>
         </w:rPr>
-        <w:t>que lição deverá ser apresentada de seguida e que lição recomendar quando, na atual, o aluno apresentar um conhecimento demasiado baixo.</w:t>
-      </w:r>
-    </w:p>
-    <w:p>
-      <w:pPr>
-        <w:ind w:left="720"/>
-        <w:rPr>
-          <w:lang w:val="pt-PT"/>
-        </w:rPr>
-      </w:pPr>
-      <w:r>
-        <w:rPr>
-          <w:lang w:val="pt-PT"/>
-        </w:rPr>
-        <w:t>Estruturalmente os exercícios são um elemento de estudo que poderá ser u</w:t>
-      </w:r>
-      <w:r>
-        <w:rPr>
-          <w:lang w:val="pt-PT"/>
-        </w:rPr>
-        <w:t>m texto, uma imagem ou um vídeo.</w:t>
+        <w:t>que lição deverá ser apresentada de seguida e</w:t>
+      </w:r>
+      <w:r>
+        <w:rPr>
+          <w:lang w:val="pt-PT"/>
+        </w:rPr>
+        <w:t>,</w:t>
+      </w:r>
+      <w:r>
+        <w:rPr>
+          <w:lang w:val="pt-PT"/>
+        </w:rPr>
+        <w:t xml:space="preserve"> que lição recomendar quando, na atual, o aluno apresentar um conhecimento demasiado baixo.</w:t>
+      </w:r>
+    </w:p>
+    <w:p>
+      <w:pPr>
+        <w:rPr>
+          <w:lang w:val="pt-PT"/>
+        </w:rPr>
+      </w:pPr>
+      <w:r>
+        <w:rPr>
+          <w:lang w:val="pt-PT"/>
+        </w:rPr>
+        <w:t xml:space="preserve">Estruturalmente os exercícios são um elemento de estudo que </w:t>
+      </w:r>
+      <w:r>
+        <w:rPr>
+          <w:lang w:val="pt-PT"/>
+        </w:rPr>
+        <w:t xml:space="preserve">podem encontrar-se no formato texto, imagem ou </w:t>
+      </w:r>
+      <w:r>
+        <w:rPr>
+          <w:lang w:val="pt-PT"/>
+        </w:rPr>
+        <w:t>vídeo.</w:t>
       </w:r>
       <w:r>
         <w:rPr>
@@ -15776,7 +16094,19 @@
         <w:rPr>
           <w:lang w:val="pt-PT"/>
         </w:rPr>
-        <w:t xml:space="preserve">s exercícios possuem ainda várias dicas </w:t>
+        <w:t>s exercícios possuem várias dicas</w:t>
+      </w:r>
+      <w:r>
+        <w:rPr>
+          <w:lang w:val="pt-PT"/>
+        </w:rPr>
+        <w:t>,</w:t>
+      </w:r>
+      <w:r>
+        <w:rPr>
+          <w:lang w:val="pt-PT"/>
+        </w:rPr>
+        <w:t xml:space="preserve"> </w:t>
       </w:r>
       <w:r>
         <w:rPr>
@@ -15788,7 +16118,25 @@
         <w:rPr>
           <w:lang w:val="pt-PT"/>
         </w:rPr>
-        <w:t xml:space="preserve"> induzir o aluno para conceitos e regras que se pretende que o mesmo aprenda</w:t>
+        <w:t xml:space="preserve"> </w:t>
+      </w:r>
+      <w:r>
+        <w:rPr>
+          <w:lang w:val="pt-PT"/>
+        </w:rPr>
+        <w:t xml:space="preserve">orientar </w:t>
+      </w:r>
+      <w:r>
+        <w:rPr>
+          <w:lang w:val="pt-PT"/>
+        </w:rPr>
+        <w:t>o</w:t>
+      </w:r>
+      <w:r>
+        <w:rPr>
+          <w:lang w:val="pt-PT"/>
+        </w:rPr>
+        <w:t xml:space="preserve"> aluno para conceitos e regras que se pretende que o mesmo aprenda</w:t>
       </w:r>
       <w:r>
         <w:rPr>
@@ -15942,21 +16290,7 @@
         <w:rPr>
           <w:lang w:val="pt-PT"/>
         </w:rPr>
-        <w:t xml:space="preserve"> - Elementos suporte para armazenar um modelo de </w:t>
-      </w:r>
-      <w:proofErr w:type="spellStart"/>
-      <w:r>
-        <w:rPr>
-          <w:lang w:val="pt-PT"/>
-        </w:rPr>
-        <w:t>de</w:t>
-      </w:r>
-      <w:proofErr w:type="spellEnd"/>
-      <w:r>
-        <w:rPr>
-          <w:lang w:val="pt-PT"/>
-        </w:rPr>
-        <w:t xml:space="preserve"> ensino</w:t>
+        <w:t xml:space="preserve"> - Elementos suporte para armazenar um modelo de ensino</w:t>
       </w:r>
       <w:bookmarkEnd w:id="29"/>
     </w:p>
@@ -15970,22 +16304,66 @@
       </w:pPr>
       <w:bookmarkStart w:id="30" w:name="_Toc417647486"/>
       <w:r>
-        <w:t>Modelo de casos de uso</w:t>
+        <w:t>Modelo de C</w:t>
+      </w:r>
+      <w:r>
+        <w:t xml:space="preserve">asos de </w:t>
+      </w:r>
+      <w:r>
+        <w:t>U</w:t>
+      </w:r>
+      <w:r>
+        <w:t>so</w:t>
       </w:r>
       <w:bookmarkEnd w:id="30"/>
     </w:p>
     <w:p>
       <w:pPr>
-        <w:ind w:left="720"/>
-        <w:rPr>
-          <w:lang w:val="pt-PT"/>
-        </w:rPr>
-      </w:pPr>
-      <w:r>
-        <w:rPr>
-          <w:lang w:val="pt-PT"/>
-        </w:rPr>
-        <w:t>Da análise às funcionalidades e requisitos que a aplicação deveria possuir e satisfazer foram formados os diagramas de ca</w:t>
+        <w:rPr>
+          <w:lang w:val="pt-PT"/>
+        </w:rPr>
+      </w:pPr>
+      <w:r>
+        <w:rPr>
+          <w:lang w:val="pt-PT"/>
+        </w:rPr>
+        <w:t xml:space="preserve">Da análise às funcionalidades e requisitos que a aplicação </w:t>
+      </w:r>
+      <w:r>
+        <w:rPr>
+          <w:lang w:val="pt-PT"/>
+        </w:rPr>
+        <w:t>deve</w:t>
+      </w:r>
+      <w:r>
+        <w:rPr>
+          <w:lang w:val="pt-PT"/>
+        </w:rPr>
+        <w:t xml:space="preserve"> possuir e satisfazer</w:t>
+      </w:r>
+      <w:r>
+        <w:rPr>
+          <w:lang w:val="pt-PT"/>
+        </w:rPr>
+        <w:t>,</w:t>
+      </w:r>
+      <w:r>
+        <w:rPr>
+          <w:lang w:val="pt-PT"/>
+        </w:rPr>
+        <w:t xml:space="preserve"> foram </w:t>
+      </w:r>
+      <w:r>
+        <w:rPr>
+          <w:lang w:val="pt-PT"/>
+        </w:rPr>
+        <w:t>gerados</w:t>
+      </w:r>
+      <w:r>
+        <w:rPr>
+          <w:lang w:val="pt-PT"/>
+        </w:rPr>
+        <w:t xml:space="preserve"> os diagramas de ca</w:t>
       </w:r>
       <w:r>
         <w:rPr>
@@ -15997,41 +16375,62 @@
         <w:rPr>
           <w:lang w:val="pt-PT"/>
         </w:rPr>
-        <w:t xml:space="preserve">stes descrevem em linguagem textual os cenários </w:t>
-      </w:r>
-      <w:proofErr w:type="gramStart"/>
-      <w:r>
-        <w:rPr>
-          <w:lang w:val="pt-PT"/>
-        </w:rPr>
-        <w:t>esperados aquando uma</w:t>
-      </w:r>
-      <w:proofErr w:type="gramEnd"/>
-      <w:r>
-        <w:rPr>
-          <w:lang w:val="pt-PT"/>
-        </w:rPr>
-        <w:t xml:space="preserve"> interação do utilizador com o sistema.</w:t>
-      </w:r>
-    </w:p>
-    <w:p>
-      <w:pPr>
-        <w:ind w:left="720"/>
-        <w:rPr>
-          <w:lang w:val="pt-PT"/>
-        </w:rPr>
-      </w:pPr>
-      <w:r>
-        <w:rPr>
-          <w:lang w:val="pt-PT"/>
-        </w:rPr>
-        <w:t>O seguinte diagrama corresponde ao diagrama “geral” que ilustra todas as interações existentes entre utilizador e sistema,</w:t>
-      </w:r>
-      <w:r>
-        <w:rPr>
-          <w:lang w:val="pt-PT"/>
-        </w:rPr>
-        <w:t xml:space="preserve"> neste, apenas </w:t>
+        <w:t>stes descrevem em linguagem textual</w:t>
+      </w:r>
+      <w:r>
+        <w:rPr>
+          <w:lang w:val="pt-PT"/>
+        </w:rPr>
+        <w:t>,</w:t>
+      </w:r>
+      <w:r>
+        <w:rPr>
+          <w:lang w:val="pt-PT"/>
+        </w:rPr>
+        <w:t xml:space="preserve"> os cenários esperados aquando uma interação do utilizador com o sistema.</w:t>
+      </w:r>
+    </w:p>
+    <w:p>
+      <w:pPr>
+        <w:rPr>
+          <w:lang w:val="pt-PT"/>
+        </w:rPr>
+      </w:pPr>
+      <w:r>
+        <w:rPr>
+          <w:lang w:val="pt-PT"/>
+        </w:rPr>
+        <w:t>O seguinte di</w:t>
+      </w:r>
+      <w:r>
+        <w:rPr>
+          <w:lang w:val="pt-PT"/>
+        </w:rPr>
+        <w:t>agrama corresponde ao diagrama global</w:t>
+      </w:r>
+      <w:r>
+        <w:rPr>
+          <w:lang w:val="pt-PT"/>
+        </w:rPr>
+        <w:t xml:space="preserve"> que ilustra todas as interações existe</w:t>
+      </w:r>
+      <w:r>
+        <w:rPr>
+          <w:lang w:val="pt-PT"/>
+        </w:rPr>
+        <w:t>ntes entre utilizador e sistema. N</w:t>
+      </w:r>
+      <w:r>
+        <w:rPr>
+          <w:lang w:val="pt-PT"/>
+        </w:rPr>
+        <w:t xml:space="preserve">este, apenas </w:t>
+      </w:r>
+      <w:r>
+        <w:rPr>
+          <w:lang w:val="pt-PT"/>
+        </w:rPr>
+        <w:t>“</w:t>
       </w:r>
       <w:r>
         <w:rPr>
@@ -16042,10 +16441,23 @@
       </w:r>
       <w:r>
         <w:rPr>
+          <w:i/>
+          <w:lang w:val="pt-PT"/>
+        </w:rPr>
+        <w:t>”</w:t>
+      </w:r>
+      <w:r>
+        <w:rPr>
           <w:lang w:val="pt-PT"/>
         </w:rPr>
         <w:t xml:space="preserve">, </w:t>
       </w:r>
+      <w:r>
+        <w:rPr>
+          <w:lang w:val="pt-PT"/>
+        </w:rPr>
+        <w:t>“</w:t>
+      </w:r>
       <w:proofErr w:type="spellStart"/>
       <w:r>
         <w:rPr>
@@ -16057,9 +16469,40 @@
       <w:proofErr w:type="spellEnd"/>
       <w:r>
         <w:rPr>
-          <w:lang w:val="pt-PT"/>
-        </w:rPr>
-        <w:t xml:space="preserve"> e Registar </w:t>
+          <w:i/>
+          <w:lang w:val="pt-PT"/>
+        </w:rPr>
+        <w:t>”</w:t>
+      </w:r>
+      <w:r>
+        <w:rPr>
+          <w:lang w:val="pt-PT"/>
+        </w:rPr>
+        <w:t xml:space="preserve"> e </w:t>
+      </w:r>
+      <w:r>
+        <w:rPr>
+          <w:lang w:val="pt-PT"/>
+        </w:rPr>
+        <w:t>“</w:t>
+      </w:r>
+      <w:r>
+        <w:rPr>
+          <w:lang w:val="pt-PT"/>
+        </w:rPr>
+        <w:t>Registar</w:t>
+      </w:r>
+      <w:r>
+        <w:rPr>
+          <w:lang w:val="pt-PT"/>
+        </w:rPr>
+        <w:t>”</w:t>
+      </w:r>
+      <w:r>
+        <w:rPr>
+          <w:lang w:val="pt-PT"/>
+        </w:rPr>
+        <w:t xml:space="preserve"> </w:t>
       </w:r>
       <w:r>
         <w:rPr>
@@ -16158,6 +16601,7 @@
     <w:p>
       <w:pPr>
         <w:pStyle w:val="Legenda"/>
+        <w:ind w:left="720" w:hanging="720"/>
         <w:rPr>
           <w:lang w:val="pt-PT"/>
         </w:rPr>
@@ -16204,13 +16648,44 @@
         <w:rPr>
           <w:lang w:val="pt-PT"/>
         </w:rPr>
-        <w:t xml:space="preserve"> - Diagrama Use Case Geral</w:t>
+        <w:t xml:space="preserve"> - Diagrama </w:t>
+      </w:r>
+      <w:r>
+        <w:rPr>
+          <w:i/>
+          <w:lang w:val="pt-PT"/>
+        </w:rPr>
+        <w:t>Use</w:t>
+      </w:r>
+      <w:r>
+        <w:rPr>
+          <w:lang w:val="pt-PT"/>
+        </w:rPr>
+        <w:t xml:space="preserve"> </w:t>
+      </w:r>
+      <w:r>
+        <w:rPr>
+          <w:i/>
+          <w:lang w:val="pt-PT"/>
+        </w:rPr>
+        <w:t>Case</w:t>
+      </w:r>
+      <w:r>
+        <w:rPr>
+          <w:lang w:val="pt-PT"/>
+        </w:rPr>
+        <w:t xml:space="preserve"> </w:t>
       </w:r>
       <w:bookmarkEnd w:id="31"/>
-    </w:p>
-    <w:p>
-      <w:pPr>
-        <w:ind w:left="720"/>
+      <w:r>
+        <w:rPr>
+          <w:lang w:val="pt-PT"/>
+        </w:rPr>
+        <w:t>Global</w:t>
+      </w:r>
+    </w:p>
+    <w:p>
+      <w:pPr>
         <w:rPr>
           <w:lang w:val="pt-PT"/>
         </w:rPr>
@@ -16256,7 +16731,6 @@
     </w:p>
     <w:p>
       <w:pPr>
-        <w:ind w:left="720"/>
         <w:rPr>
           <w:lang w:val="pt-PT"/>
         </w:rPr>
@@ -16280,6 +16754,12 @@
         </w:rPr>
         <w:t xml:space="preserve"> </w:t>
       </w:r>
+      <w:r>
+        <w:rPr>
+          <w:lang w:val="pt-PT"/>
+        </w:rPr>
+        <w:t>“</w:t>
+      </w:r>
       <w:proofErr w:type="spellStart"/>
       <w:r>
         <w:rPr>
@@ -16292,7 +16772,37 @@
         <w:rPr>
           <w:lang w:val="pt-PT"/>
         </w:rPr>
-        <w:t xml:space="preserve"> é obtido o diagrama que corresponde à interação privilegiada de um administrador no sistema, este conduz a mais dois </w:t>
+        <w:t>”</w:t>
+      </w:r>
+      <w:r>
+        <w:rPr>
+          <w:lang w:val="pt-PT"/>
+        </w:rPr>
+        <w:t xml:space="preserve"> é obtido o diagrama que corresponde à interação privilegiada</w:t>
+      </w:r>
+      <w:r>
+        <w:rPr>
+          <w:lang w:val="pt-PT"/>
+        </w:rPr>
+        <w:t xml:space="preserve"> de um administrador no sistema.</w:t>
+      </w:r>
+      <w:r>
+        <w:rPr>
+          <w:lang w:val="pt-PT"/>
+        </w:rPr>
+        <w:t xml:space="preserve"> </w:t>
+      </w:r>
+      <w:r>
+        <w:rPr>
+          <w:lang w:val="pt-PT"/>
+        </w:rPr>
+        <w:t>E</w:t>
+      </w:r>
+      <w:r>
+        <w:rPr>
+          <w:lang w:val="pt-PT"/>
+        </w:rPr>
+        <w:t xml:space="preserve">ste conduz a mais dois </w:t>
       </w:r>
       <w:r>
         <w:rPr>
@@ -16310,19 +16820,19 @@
         <w:rPr>
           <w:lang w:val="pt-PT"/>
         </w:rPr>
-        <w:t>, e</w:t>
-      </w:r>
-      <w:r>
-        <w:rPr>
-          <w:lang w:val="pt-PT"/>
-        </w:rPr>
-        <w:t>stes</w:t>
-      </w:r>
-      <w:r>
-        <w:rPr>
-          <w:lang w:val="pt-PT"/>
-        </w:rPr>
-        <w:t xml:space="preserve"> correspondem à gestão de lições e de exercícios</w:t>
+        <w:t xml:space="preserve">, </w:t>
+      </w:r>
+      <w:r>
+        <w:rPr>
+          <w:lang w:val="pt-PT"/>
+        </w:rPr>
+        <w:t xml:space="preserve">que </w:t>
+      </w:r>
+      <w:r>
+        <w:rPr>
+          <w:lang w:val="pt-PT"/>
+        </w:rPr>
+        <w:t>correspondem à gestão de lições e exercícios</w:t>
       </w:r>
       <w:r>
         <w:rPr>
@@ -16451,7 +16961,6 @@
     </w:p>
     <w:p>
       <w:pPr>
-        <w:ind w:left="720"/>
         <w:rPr>
           <w:lang w:val="pt-PT"/>
         </w:rPr>
@@ -16498,7 +17007,19 @@
         <w:rPr>
           <w:lang w:val="pt-PT"/>
         </w:rPr>
-        <w:t xml:space="preserve"> Adicionar </w:t>
+        <w:t xml:space="preserve"> </w:t>
+      </w:r>
+      <w:r>
+        <w:rPr>
+          <w:lang w:val="pt-PT"/>
+        </w:rPr>
+        <w:t>“</w:t>
+      </w:r>
+      <w:r>
+        <w:rPr>
+          <w:lang w:val="pt-PT"/>
+        </w:rPr>
+        <w:t xml:space="preserve">Adicionar </w:t>
       </w:r>
       <w:proofErr w:type="spellStart"/>
       <w:r>
@@ -16512,7 +17033,25 @@
         <w:rPr>
           <w:lang w:val="pt-PT"/>
         </w:rPr>
-        <w:t xml:space="preserve"> e Adicionar </w:t>
+        <w:t>”</w:t>
+      </w:r>
+      <w:r>
+        <w:rPr>
+          <w:lang w:val="pt-PT"/>
+        </w:rPr>
+        <w:t xml:space="preserve"> e </w:t>
+      </w:r>
+      <w:r>
+        <w:rPr>
+          <w:lang w:val="pt-PT"/>
+        </w:rPr>
+        <w:t>“</w:t>
+      </w:r>
+      <w:r>
+        <w:rPr>
+          <w:lang w:val="pt-PT"/>
+        </w:rPr>
+        <w:t xml:space="preserve">Adicionar </w:t>
       </w:r>
       <w:proofErr w:type="spellStart"/>
       <w:r>
@@ -16522,6 +17061,12 @@
         <w:t>Exercicio</w:t>
       </w:r>
       <w:proofErr w:type="spellEnd"/>
+      <w:r>
+        <w:rPr>
+          <w:lang w:val="pt-PT"/>
+        </w:rPr>
+        <w:t>”</w:t>
+      </w:r>
       <w:r>
         <w:rPr>
           <w:lang w:val="pt-PT"/>
@@ -16655,7 +17200,19 @@
         <w:rPr>
           <w:lang w:val="pt-PT"/>
         </w:rPr>
-        <w:t xml:space="preserve"> Adicionar </w:t>
+        <w:t xml:space="preserve"> </w:t>
+      </w:r>
+      <w:r>
+        <w:rPr>
+          <w:lang w:val="pt-PT"/>
+        </w:rPr>
+        <w:t>“</w:t>
+      </w:r>
+      <w:r>
+        <w:rPr>
+          <w:lang w:val="pt-PT"/>
+        </w:rPr>
+        <w:t xml:space="preserve">Adicionar </w:t>
       </w:r>
       <w:proofErr w:type="spellStart"/>
       <w:r>
@@ -16666,6 +17223,12 @@
       </w:r>
       <w:bookmarkEnd w:id="33"/>
       <w:proofErr w:type="spellEnd"/>
+      <w:r>
+        <w:rPr>
+          <w:lang w:val="pt-PT"/>
+        </w:rPr>
+        <w:t>”</w:t>
+      </w:r>
     </w:p>
     <w:p>
       <w:pPr>
@@ -16806,7 +17369,19 @@
         <w:rPr>
           <w:lang w:val="pt-PT"/>
         </w:rPr>
-        <w:t xml:space="preserve"> Adicionar </w:t>
+        <w:t xml:space="preserve"> </w:t>
+      </w:r>
+      <w:r>
+        <w:rPr>
+          <w:lang w:val="pt-PT"/>
+        </w:rPr>
+        <w:t>“</w:t>
+      </w:r>
+      <w:r>
+        <w:rPr>
+          <w:lang w:val="pt-PT"/>
+        </w:rPr>
+        <w:t xml:space="preserve">Adicionar </w:t>
       </w:r>
       <w:proofErr w:type="spellStart"/>
       <w:r>
@@ -16817,10 +17392,15 @@
       </w:r>
       <w:bookmarkEnd w:id="34"/>
       <w:proofErr w:type="spellEnd"/>
-    </w:p>
-    <w:p>
-      <w:pPr>
-        <w:ind w:left="720"/>
+      <w:r>
+        <w:rPr>
+          <w:lang w:val="pt-PT"/>
+        </w:rPr>
+        <w:t>”</w:t>
+      </w:r>
+    </w:p>
+    <w:p>
+      <w:pPr>
         <w:rPr>
           <w:lang w:val="pt-PT"/>
         </w:rPr>
@@ -16835,7 +17415,55 @@
         <w:rPr>
           <w:lang w:val="pt-PT"/>
         </w:rPr>
-        <w:t xml:space="preserve"> caso de uso Aprendizagem do diagrama “geral” inicialmente apresentado </w:t>
+        <w:t xml:space="preserve"> caso de uso </w:t>
+      </w:r>
+      <w:r>
+        <w:rPr>
+          <w:lang w:val="pt-PT"/>
+        </w:rPr>
+        <w:t>“</w:t>
+      </w:r>
+      <w:r>
+        <w:rPr>
+          <w:lang w:val="pt-PT"/>
+        </w:rPr>
+        <w:t>Aprendizagem</w:t>
+      </w:r>
+      <w:r>
+        <w:rPr>
+          <w:lang w:val="pt-PT"/>
+        </w:rPr>
+        <w:t>”</w:t>
+      </w:r>
+      <w:r>
+        <w:rPr>
+          <w:lang w:val="pt-PT"/>
+        </w:rPr>
+        <w:t>,</w:t>
+      </w:r>
+      <w:r>
+        <w:rPr>
+          <w:lang w:val="pt-PT"/>
+        </w:rPr>
+        <w:t xml:space="preserve"> do diagrama global</w:t>
+      </w:r>
+      <w:r>
+        <w:rPr>
+          <w:lang w:val="pt-PT"/>
+        </w:rPr>
+        <w:t xml:space="preserve"> inicialmente apresentado</w:t>
+      </w:r>
+      <w:r>
+        <w:rPr>
+          <w:lang w:val="pt-PT"/>
+        </w:rPr>
+        <w:t>,</w:t>
+      </w:r>
+      <w:r>
+        <w:rPr>
+          <w:lang w:val="pt-PT"/>
+        </w:rPr>
+        <w:t xml:space="preserve"> </w:t>
       </w:r>
       <w:r>
         <w:rPr>
@@ -16969,23 +17597,22 @@
     </w:p>
     <w:p>
       <w:pPr>
-        <w:ind w:left="720"/>
-        <w:rPr>
-          <w:lang w:val="pt-PT"/>
-        </w:rPr>
-      </w:pPr>
-      <w:r>
-        <w:rPr>
-          <w:lang w:val="pt-PT"/>
-        </w:rPr>
-        <w:t xml:space="preserve">Para este diagrama serão apresentadas todas as especificações pois consideram-se de grande importância. É de notar que todos os casos de uso implementados têm em conta </w:t>
+        <w:rPr>
+          <w:lang w:val="pt-PT"/>
+        </w:rPr>
+      </w:pPr>
+      <w:r>
+        <w:rPr>
+          <w:lang w:val="pt-PT"/>
+        </w:rPr>
+        <w:t xml:space="preserve">Para este diagrama serão apresentadas todas as especificações pois consideram-se de grande importância. É de notar que todos os casos de uso implementados têm em conta a existência do </w:t>
       </w:r>
       <w:r>
         <w:rPr>
           <w:lang w:val="pt-PT"/>
         </w:rPr>
         <w:lastRenderedPageBreak/>
-        <w:t>a existência do modelo de aprendizagem estipulado (ver diagrama de atividades – capítulo 3.1.4)</w:t>
+        <w:t>modelo de aprendizagem estipulado (ver diagrama de atividades – capítulo 3.1.4)</w:t>
       </w:r>
       <w:r>
         <w:rPr>
@@ -16997,6 +17624,12 @@
         <w:rPr>
           <w:lang w:val="pt-PT"/>
         </w:rPr>
+        <w:t>“</w:t>
+      </w:r>
+      <w:r>
+        <w:rPr>
+          <w:lang w:val="pt-PT"/>
+        </w:rPr>
         <w:t xml:space="preserve">Assistir </w:t>
       </w:r>
       <w:proofErr w:type="spellStart"/>
@@ -17011,7 +17644,49 @@
         <w:rPr>
           <w:lang w:val="pt-PT"/>
         </w:rPr>
-        <w:t xml:space="preserve"> seja incluído o caso de uso de Pedir Ajuda, que corresponde à interação de um aluno que depois de assi</w:t>
+        <w:t>”</w:t>
+      </w:r>
+      <w:r>
+        <w:rPr>
+          <w:lang w:val="pt-PT"/>
+        </w:rPr>
+        <w:t xml:space="preserve"> seja incluído o caso de uso de </w:t>
+      </w:r>
+      <w:r>
+        <w:rPr>
+          <w:lang w:val="pt-PT"/>
+        </w:rPr>
+        <w:t>“</w:t>
+      </w:r>
+      <w:r>
+        <w:rPr>
+          <w:lang w:val="pt-PT"/>
+        </w:rPr>
+        <w:t>Pedir Ajuda</w:t>
+      </w:r>
+      <w:r>
+        <w:rPr>
+          <w:lang w:val="pt-PT"/>
+        </w:rPr>
+        <w:t xml:space="preserve">”. Este diagrama </w:t>
+      </w:r>
+      <w:r>
+        <w:rPr>
+          <w:lang w:val="pt-PT"/>
+        </w:rPr>
+        <w:t>corresponde à interação de um aluno que</w:t>
+      </w:r>
+      <w:r>
+        <w:rPr>
+          <w:lang w:val="pt-PT"/>
+        </w:rPr>
+        <w:t>,</w:t>
+      </w:r>
+      <w:r>
+        <w:rPr>
+          <w:lang w:val="pt-PT"/>
+        </w:rPr>
+        <w:t xml:space="preserve"> depois de assi</w:t>
       </w:r>
       <w:r>
         <w:rPr>
@@ -17041,25 +17716,37 @@
         <w:rPr>
           <w:lang w:val="pt-PT"/>
         </w:rPr>
+        <w:t>. Assim, é</w:t>
+      </w:r>
+      <w:r>
+        <w:rPr>
+          <w:lang w:val="pt-PT"/>
+        </w:rPr>
+        <w:t xml:space="preserve"> apresentada uma nova lição para que este assista</w:t>
+      </w:r>
+      <w:r>
+        <w:rPr>
+          <w:lang w:val="pt-PT"/>
+        </w:rPr>
+        <w:t>.</w:t>
+      </w:r>
+      <w:r>
+        <w:rPr>
+          <w:lang w:val="pt-PT"/>
+        </w:rPr>
+        <w:t xml:space="preserve"> O mesmo é feito para o caso de uso de realizar exercício</w:t>
+      </w:r>
+      <w:r>
+        <w:rPr>
+          <w:lang w:val="pt-PT"/>
+        </w:rPr>
         <w:t>,</w:t>
       </w:r>
       <w:r>
         <w:rPr>
           <w:lang w:val="pt-PT"/>
         </w:rPr>
-        <w:t xml:space="preserve"> é lhe apresentada uma nova lição para que este assista</w:t>
-      </w:r>
-      <w:r>
-        <w:rPr>
-          <w:lang w:val="pt-PT"/>
-        </w:rPr>
-        <w:t>.</w:t>
-      </w:r>
-      <w:r>
-        <w:rPr>
-          <w:lang w:val="pt-PT"/>
-        </w:rPr>
-        <w:t xml:space="preserve"> O mesmo é feito para o caso de uso de realizar exercício em que um aluno pode pedir ajuda.</w:t>
+        <w:t xml:space="preserve"> em que um aluno pode pedir ajuda.</w:t>
       </w:r>
     </w:p>
     <w:p>
@@ -17174,7 +17861,19 @@
         <w:rPr>
           <w:lang w:val="pt-PT"/>
         </w:rPr>
-        <w:t xml:space="preserve"> - Especificação de Assistir </w:t>
+        <w:t xml:space="preserve"> - Especificação de </w:t>
+      </w:r>
+      <w:r>
+        <w:rPr>
+          <w:lang w:val="pt-PT"/>
+        </w:rPr>
+        <w:t>“</w:t>
+      </w:r>
+      <w:r>
+        <w:rPr>
+          <w:lang w:val="pt-PT"/>
+        </w:rPr>
+        <w:t xml:space="preserve">Assistir </w:t>
       </w:r>
       <w:proofErr w:type="spellStart"/>
       <w:r>
@@ -17185,6 +17884,12 @@
       </w:r>
       <w:bookmarkEnd w:id="36"/>
       <w:proofErr w:type="spellEnd"/>
+      <w:r>
+        <w:rPr>
+          <w:lang w:val="pt-PT"/>
+        </w:rPr>
+        <w:t>”</w:t>
+      </w:r>
     </w:p>
     <w:p>
       <w:pPr>
@@ -17299,7 +18004,31 @@
         <w:rPr>
           <w:lang w:val="pt-PT"/>
         </w:rPr>
-        <w:t xml:space="preserve"> - Especificação de Pedir Ajuda (nova explicação)</w:t>
+        <w:t xml:space="preserve"> - Especificação de </w:t>
+      </w:r>
+      <w:r>
+        <w:rPr>
+          <w:lang w:val="pt-PT"/>
+        </w:rPr>
+        <w:t>“</w:t>
+      </w:r>
+      <w:r>
+        <w:rPr>
+          <w:lang w:val="pt-PT"/>
+        </w:rPr>
+        <w:t>Pedir Ajuda</w:t>
+      </w:r>
+      <w:r>
+        <w:rPr>
+          <w:lang w:val="pt-PT"/>
+        </w:rPr>
+        <w:t>”</w:t>
+      </w:r>
+      <w:r>
+        <w:rPr>
+          <w:lang w:val="pt-PT"/>
+        </w:rPr>
+        <w:t xml:space="preserve"> (nova explicação)</w:t>
       </w:r>
       <w:bookmarkEnd w:id="37"/>
     </w:p>
@@ -17433,7 +18162,19 @@
         <w:rPr>
           <w:lang w:val="pt-PT"/>
         </w:rPr>
-        <w:t xml:space="preserve">- Especificação do Resolver </w:t>
+        <w:t xml:space="preserve">- Especificação do </w:t>
+      </w:r>
+      <w:r>
+        <w:rPr>
+          <w:lang w:val="pt-PT"/>
+        </w:rPr>
+        <w:t>“</w:t>
+      </w:r>
+      <w:r>
+        <w:rPr>
+          <w:lang w:val="pt-PT"/>
+        </w:rPr>
+        <w:t xml:space="preserve">Resolver </w:t>
       </w:r>
       <w:proofErr w:type="spellStart"/>
       <w:r>
@@ -17444,6 +18185,12 @@
       </w:r>
       <w:bookmarkEnd w:id="38"/>
       <w:proofErr w:type="spellEnd"/>
+      <w:r>
+        <w:rPr>
+          <w:lang w:val="pt-PT"/>
+        </w:rPr>
+        <w:t>”</w:t>
+      </w:r>
     </w:p>
     <w:p>
       <w:pPr>
@@ -17569,9 +18316,27 @@
         <w:rPr>
           <w:lang w:val="pt-PT"/>
         </w:rPr>
-        <w:t xml:space="preserve"> - Especificação de Pedir Dica</w:t>
+        <w:t xml:space="preserve"> - Especificação de </w:t>
+      </w:r>
+      <w:r>
+        <w:rPr>
+          <w:lang w:val="pt-PT"/>
+        </w:rPr>
+        <w:t>“</w:t>
+      </w:r>
+      <w:r>
+        <w:rPr>
+          <w:lang w:val="pt-PT"/>
+        </w:rPr>
+        <w:t>Pedir Dica</w:t>
       </w:r>
       <w:bookmarkEnd w:id="39"/>
+      <w:r>
+        <w:rPr>
+          <w:lang w:val="pt-PT"/>
+        </w:rPr>
+        <w:t>”</w:t>
+      </w:r>
     </w:p>
     <w:p>
       <w:pPr>
@@ -17589,7 +18354,6 @@
     </w:p>
     <w:p>
       <w:pPr>
-        <w:ind w:left="720"/>
         <w:rPr>
           <w:lang w:val="pt-PT"/>
         </w:rPr>
@@ -17732,7 +18496,19 @@
         <w:rPr>
           <w:lang w:val="pt-PT"/>
         </w:rPr>
-        <w:t xml:space="preserve"> - Diagrama de Sequência - Assistir </w:t>
+        <w:t xml:space="preserve"> - Diagrama de Sequência </w:t>
+      </w:r>
+      <w:r>
+        <w:rPr>
+          <w:lang w:val="pt-PT"/>
+        </w:rPr>
+        <w:t>“</w:t>
+      </w:r>
+      <w:r>
+        <w:rPr>
+          <w:lang w:val="pt-PT"/>
+        </w:rPr>
+        <w:t xml:space="preserve">Assistir </w:t>
       </w:r>
       <w:proofErr w:type="spellStart"/>
       <w:r>
@@ -17743,6 +18519,12 @@
       </w:r>
       <w:bookmarkEnd w:id="41"/>
       <w:proofErr w:type="spellEnd"/>
+      <w:r>
+        <w:rPr>
+          <w:lang w:val="pt-PT"/>
+        </w:rPr>
+        <w:t>”</w:t>
+      </w:r>
     </w:p>
     <w:p>
       <w:pPr>
@@ -17877,13 +18659,19 @@
         <w:rPr>
           <w:lang w:val="pt-PT"/>
         </w:rPr>
-        <w:t xml:space="preserve"> - Diagrama de Sequência - Resolver Exercício</w:t>
-      </w:r>
-      <w:r>
-        <w:rPr>
-          <w:lang w:val="pt-PT"/>
-        </w:rPr>
-        <w:t xml:space="preserve"> </w:t>
+        <w:t xml:space="preserve"> - Diagrama de Sequência “</w:t>
+      </w:r>
+      <w:r>
+        <w:rPr>
+          <w:lang w:val="pt-PT"/>
+        </w:rPr>
+        <w:t>Resolver Exercício</w:t>
+      </w:r>
+      <w:r>
+        <w:rPr>
+          <w:lang w:val="pt-PT"/>
+        </w:rPr>
+        <w:t>”</w:t>
       </w:r>
     </w:p>
     <w:p>
@@ -17903,42 +18691,94 @@
     </w:p>
     <w:p>
       <w:pPr>
-        <w:ind w:left="360"/>
-        <w:rPr>
-          <w:lang w:val="pt-PT"/>
-        </w:rPr>
-      </w:pPr>
-      <w:r>
-        <w:rPr>
-          <w:lang w:val="pt-PT"/>
-        </w:rPr>
-        <w:t xml:space="preserve">Por forma a modular o processo de aprendizagem que se pretende seguir foram construídos diagramas de atividade </w:t>
-      </w:r>
-      <w:r>
-        <w:rPr>
-          <w:lang w:val="pt-PT"/>
-        </w:rPr>
-        <w:t>que demonstram todo o método envolvido no ensino de um tema/matéria do sistema.</w:t>
-      </w:r>
-    </w:p>
-    <w:p>
-      <w:pPr>
-        <w:ind w:left="360"/>
-        <w:rPr>
-          <w:lang w:val="pt-PT"/>
-        </w:rPr>
-      </w:pPr>
-      <w:r>
-        <w:rPr>
-          <w:lang w:val="pt-PT"/>
-        </w:rPr>
-        <w:t>Em primeiro lugar será apresentado o diagrama de atividade correspondente à realização do teste,</w:t>
-      </w:r>
-      <w:r>
-        <w:rPr>
-          <w:lang w:val="pt-PT"/>
-        </w:rPr>
-        <w:t xml:space="preserve"> seguido do diagrama de atividade da realização de um exercício e finalmente</w:t>
+        <w:rPr>
+          <w:lang w:val="pt-PT"/>
+        </w:rPr>
+      </w:pPr>
+      <w:r>
+        <w:rPr>
+          <w:lang w:val="pt-PT"/>
+        </w:rPr>
+        <w:t>Por forma a modular o processo de aprendizagem que se pretende seguir</w:t>
+      </w:r>
+      <w:r>
+        <w:rPr>
+          <w:lang w:val="pt-PT"/>
+        </w:rPr>
+        <w:t>,</w:t>
+      </w:r>
+      <w:r>
+        <w:rPr>
+          <w:lang w:val="pt-PT"/>
+        </w:rPr>
+        <w:t xml:space="preserve"> foram construídos diagramas de atividade</w:t>
+      </w:r>
+      <w:r>
+        <w:rPr>
+          <w:lang w:val="pt-PT"/>
+        </w:rPr>
+        <w:t>. Estes diagramas</w:t>
+      </w:r>
+      <w:r>
+        <w:rPr>
+          <w:lang w:val="pt-PT"/>
+        </w:rPr>
+        <w:t xml:space="preserve"> </w:t>
+      </w:r>
+      <w:r>
+        <w:rPr>
+          <w:lang w:val="pt-PT"/>
+        </w:rPr>
+        <w:t>explicam</w:t>
+      </w:r>
+      <w:r>
+        <w:rPr>
+          <w:lang w:val="pt-PT"/>
+        </w:rPr>
+        <w:t xml:space="preserve"> todo o método envolvido no ensino de um tema/matéria do sistema.</w:t>
+      </w:r>
+    </w:p>
+    <w:p>
+      <w:pPr>
+        <w:rPr>
+          <w:lang w:val="pt-PT"/>
+        </w:rPr>
+      </w:pPr>
+      <w:r>
+        <w:rPr>
+          <w:lang w:val="pt-PT"/>
+        </w:rPr>
+        <w:t xml:space="preserve">Primeiramente, é apresentado </w:t>
+      </w:r>
+      <w:r>
+        <w:rPr>
+          <w:lang w:val="pt-PT"/>
+        </w:rPr>
+        <w:t>o diagrama de atividade correspondente à realização do teste,</w:t>
+      </w:r>
+      <w:r>
+        <w:rPr>
+          <w:lang w:val="pt-PT"/>
+        </w:rPr>
+        <w:t xml:space="preserve"> seguido do diagrama de atividade da realização de um exercício e</w:t>
+      </w:r>
+      <w:r>
+        <w:rPr>
+          <w:lang w:val="pt-PT"/>
+        </w:rPr>
+        <w:t>,</w:t>
+      </w:r>
+      <w:r>
+        <w:rPr>
+          <w:lang w:val="pt-PT"/>
+        </w:rPr>
+        <w:t xml:space="preserve"> finalmente</w:t>
+      </w:r>
+      <w:r>
+        <w:rPr>
+          <w:lang w:val="pt-PT"/>
+        </w:rPr>
+        <w:t>,</w:t>
       </w:r>
       <w:r>
         <w:rPr>
@@ -18001,12 +18841,47 @@
         <w:rPr>
           <w:lang w:val="pt-PT"/>
         </w:rPr>
-        <w:t>Um processo de resolução de teste inicia-se com a apresentação dos níveis de dificuldade para que o aluno possa escolher, depois da escolha é apresentado o enunciado do teste com a dificuldade pretendida, o aluno tem uma hora para realizar o teste e no final é calculado o resultado, atualizado o conhecimento em função do mesmo e apresentado o resultado ao aluno.</w:t>
-      </w:r>
-    </w:p>
-    <w:p>
-      <w:pPr>
-        <w:ind w:left="720"/>
+        <w:t xml:space="preserve">Um processo de resolução de </w:t>
+      </w:r>
+      <w:r>
+        <w:rPr>
+          <w:lang w:val="pt-PT"/>
+        </w:rPr>
+        <w:t xml:space="preserve">um </w:t>
+      </w:r>
+      <w:r>
+        <w:rPr>
+          <w:lang w:val="pt-PT"/>
+        </w:rPr>
+        <w:t>teste inicia-se com a apresentação dos níveis de dificuldade para que o aluno possa escolher, depois da escolha é apresentado o enunciado do tes</w:t>
+      </w:r>
+      <w:r>
+        <w:rPr>
+          <w:lang w:val="pt-PT"/>
+        </w:rPr>
+        <w:t>te com a dificuldade pretendida.</w:t>
+      </w:r>
+      <w:r>
+        <w:rPr>
+          <w:lang w:val="pt-PT"/>
+        </w:rPr>
+        <w:t xml:space="preserve"> </w:t>
+      </w:r>
+      <w:r>
+        <w:rPr>
+          <w:lang w:val="pt-PT"/>
+        </w:rPr>
+        <w:t>O</w:t>
+      </w:r>
+      <w:r>
+        <w:rPr>
+          <w:lang w:val="pt-PT"/>
+        </w:rPr>
+        <w:t xml:space="preserve"> aluno tem uma hora para realizar o teste e no final é calculado o resultado, atualizado o conhecimento em função do mesmo e apresentado o resultado ao aluno.</w:t>
+      </w:r>
+    </w:p>
+    <w:p>
+      <w:pPr>
         <w:rPr>
           <w:lang w:val="pt-PT"/>
         </w:rPr>
@@ -18032,10 +18907,9 @@
           <w:noProof/>
           <w:lang w:val="pt-PT" w:eastAsia="pt-PT"/>
         </w:rPr>
-        <w:lastRenderedPageBreak/>
         <w:drawing>
-          <wp:inline distT="0" distB="0" distL="0" distR="0" wp14:anchorId="5D64009E" wp14:editId="60788A28">
-            <wp:extent cx="3790950" cy="5257800"/>
+          <wp:inline distT="0" distB="0" distL="0" distR="0" wp14:anchorId="5D64009E" wp14:editId="032A7FBA">
+            <wp:extent cx="3448623" cy="4783015"/>
             <wp:effectExtent l="0" t="0" r="0" b="0"/>
             <wp:docPr id="47" name="Imagem 47"/>
             <wp:cNvGraphicFramePr>
@@ -18057,7 +18931,7 @@
                   <pic:spPr>
                     <a:xfrm>
                       <a:off x="0" y="0"/>
-                      <a:ext cx="3790950" cy="5257800"/>
+                      <a:ext cx="3466500" cy="4807809"/>
                     </a:xfrm>
                     <a:prstGeom prst="rect">
                       <a:avLst/>
@@ -18119,9 +18993,21 @@
         <w:rPr>
           <w:lang w:val="pt-PT"/>
         </w:rPr>
-        <w:t xml:space="preserve"> - Diagrama de Atividade - Realizar Teste</w:t>
+        <w:t xml:space="preserve"> - Diagrama de Atividade “</w:t>
+      </w:r>
+      <w:r>
+        <w:rPr>
+          <w:lang w:val="pt-PT"/>
+        </w:rPr>
+        <w:t>Realizar Teste</w:t>
       </w:r>
       <w:bookmarkEnd w:id="44"/>
+      <w:r>
+        <w:rPr>
+          <w:lang w:val="pt-PT"/>
+        </w:rPr>
+        <w:t>”</w:t>
+      </w:r>
     </w:p>
     <w:p>
       <w:pPr>
@@ -18133,6 +19019,7 @@
       </w:pPr>
       <w:bookmarkStart w:id="45" w:name="_Toc417647490"/>
       <w:r>
+        <w:lastRenderedPageBreak/>
         <w:t>Resolu</w:t>
       </w:r>
       <w:r>
@@ -18142,7 +19029,6 @@
     </w:p>
     <w:p>
       <w:pPr>
-        <w:ind w:left="720"/>
         <w:rPr>
           <w:lang w:val="pt-PT"/>
         </w:rPr>
@@ -18157,13 +19043,13 @@
         <w:rPr>
           <w:lang w:val="pt-PT"/>
         </w:rPr>
-        <w:t>ício,</w:t>
-      </w:r>
-      <w:r>
-        <w:rPr>
-          <w:lang w:val="pt-PT"/>
-        </w:rPr>
-        <w:t xml:space="preserve"> caso tenha dúvidas</w:t>
+        <w:t>ício. C</w:t>
+      </w:r>
+      <w:r>
+        <w:rPr>
+          <w:lang w:val="pt-PT"/>
+        </w:rPr>
+        <w:t>aso tenha dúvidas</w:t>
       </w:r>
       <w:r>
         <w:rPr>
@@ -18193,7 +19079,37 @@
         <w:rPr>
           <w:lang w:val="pt-PT"/>
         </w:rPr>
-        <w:t>, ao mesmo tempo está a contabilizar-se o tempo decorrido e, caso este ultrapasse o permitido para aquele exercício o sistema obrigatoriamente termina e analisa a resposta introduzida (não tendo resposta considera-se resposta errada).</w:t>
+        <w:t>.</w:t>
+      </w:r>
+      <w:r>
+        <w:rPr>
+          <w:lang w:val="pt-PT"/>
+        </w:rPr>
+        <w:t xml:space="preserve"> </w:t>
+      </w:r>
+      <w:r>
+        <w:rPr>
+          <w:lang w:val="pt-PT"/>
+        </w:rPr>
+        <w:t>A</w:t>
+      </w:r>
+      <w:r>
+        <w:rPr>
+          <w:lang w:val="pt-PT"/>
+        </w:rPr>
+        <w:t>o mesmo tempo</w:t>
+      </w:r>
+      <w:r>
+        <w:rPr>
+          <w:lang w:val="pt-PT"/>
+        </w:rPr>
+        <w:t>,</w:t>
+      </w:r>
+      <w:r>
+        <w:rPr>
+          <w:lang w:val="pt-PT"/>
+        </w:rPr>
+        <w:t xml:space="preserve"> está a contabilizar-se o tempo decorrido e, caso este ultrapasse o permitido para aquele exercício o sistema obrigatoriamente termina e analisa a resposta introduzida (não tendo resposta considera-se resposta errada).</w:t>
       </w:r>
     </w:p>
     <w:p>
@@ -18210,7 +19126,6 @@
           <w:noProof/>
           <w:lang w:val="pt-PT" w:eastAsia="pt-PT"/>
         </w:rPr>
-        <w:lastRenderedPageBreak/>
         <w:drawing>
           <wp:inline distT="0" distB="0" distL="0" distR="0" wp14:anchorId="7D4D5269" wp14:editId="1A5F89DF">
             <wp:extent cx="5238750" cy="4476750"/>
@@ -18297,9 +19212,21 @@
         <w:rPr>
           <w:lang w:val="pt-PT"/>
         </w:rPr>
-        <w:t xml:space="preserve"> - Diagrama de Atividade - Realizar exercício</w:t>
+        <w:t xml:space="preserve"> - Diagrama de Atividade “</w:t>
+      </w:r>
+      <w:r>
+        <w:rPr>
+          <w:lang w:val="pt-PT"/>
+        </w:rPr>
+        <w:t>Realizar exercício</w:t>
       </w:r>
       <w:bookmarkEnd w:id="46"/>
+      <w:r>
+        <w:rPr>
+          <w:lang w:val="pt-PT"/>
+        </w:rPr>
+        <w:t>”</w:t>
+      </w:r>
     </w:p>
     <w:p>
       <w:pPr>
@@ -18317,7 +19244,6 @@
     </w:p>
     <w:p>
       <w:pPr>
-        <w:ind w:left="720"/>
         <w:rPr>
           <w:lang w:val="pt-PT"/>
         </w:rPr>
@@ -18354,35 +19280,124 @@
         <w:rPr>
           <w:lang w:val="pt-PT"/>
         </w:rPr>
-        <w:t>, note-se que estes são os identificadores de uma lição sendo que o primeiro fornece um tipo de lição associado a um tema e o segundo corresponde a uma dada explicação desse tema, em conjunto formam uma lição particular.</w:t>
-      </w:r>
-    </w:p>
-    <w:p>
-      <w:pPr>
-        <w:ind w:left="720"/>
-        <w:rPr>
-          <w:lang w:val="pt-PT"/>
-        </w:rPr>
-      </w:pPr>
-      <w:r>
-        <w:rPr>
-          <w:lang w:val="pt-PT"/>
-        </w:rPr>
-        <w:t xml:space="preserve">O aluno assiste à lição durante o tempo que essa lição permite e no final são apresentadas as opções. </w:t>
-      </w:r>
-    </w:p>
-    <w:p>
-      <w:pPr>
-        <w:ind w:left="720"/>
-        <w:rPr>
-          <w:lang w:val="pt-PT"/>
-        </w:rPr>
-      </w:pPr>
-      <w:r>
-        <w:rPr>
-          <w:lang w:val="pt-PT"/>
-        </w:rPr>
-        <w:t xml:space="preserve">Caso este não tenha percebido e queira uma nova explicação sobre este tema é atualizado o </w:t>
+        <w:t>, note-se que estes são os identificadores de uma lição</w:t>
+      </w:r>
+      <w:r>
+        <w:rPr>
+          <w:lang w:val="pt-PT"/>
+        </w:rPr>
+        <w:t>,</w:t>
+      </w:r>
+      <w:r>
+        <w:rPr>
+          <w:lang w:val="pt-PT"/>
+        </w:rPr>
+        <w:t xml:space="preserve"> sendo que o primeiro fornece um tipo de lição associado a um tema e</w:t>
+      </w:r>
+      <w:r>
+        <w:rPr>
+          <w:lang w:val="pt-PT"/>
+        </w:rPr>
+        <w:t>,</w:t>
+      </w:r>
+      <w:r>
+        <w:rPr>
+          <w:lang w:val="pt-PT"/>
+        </w:rPr>
+        <w:t xml:space="preserve"> o segundo corresponde a</w:t>
+      </w:r>
+      <w:r>
+        <w:rPr>
+          <w:lang w:val="pt-PT"/>
+        </w:rPr>
+        <w:t xml:space="preserve"> uma dada explicação desse tema.</w:t>
+      </w:r>
+      <w:r>
+        <w:rPr>
+          <w:lang w:val="pt-PT"/>
+        </w:rPr>
+        <w:t xml:space="preserve"> </w:t>
+      </w:r>
+      <w:r>
+        <w:rPr>
+          <w:lang w:val="pt-PT"/>
+        </w:rPr>
+        <w:t>E</w:t>
+      </w:r>
+      <w:r>
+        <w:rPr>
+          <w:lang w:val="pt-PT"/>
+        </w:rPr>
+        <w:t>m conjunto formam uma lição particular.</w:t>
+      </w:r>
+    </w:p>
+    <w:p>
+      <w:pPr>
+        <w:rPr>
+          <w:lang w:val="pt-PT"/>
+        </w:rPr>
+      </w:pPr>
+      <w:r>
+        <w:rPr>
+          <w:lang w:val="pt-PT"/>
+        </w:rPr>
+        <w:t>O aluno assiste à lição durante o tempo que essa lição permite e</w:t>
+      </w:r>
+      <w:r>
+        <w:rPr>
+          <w:lang w:val="pt-PT"/>
+        </w:rPr>
+        <w:t>,</w:t>
+      </w:r>
+      <w:r>
+        <w:rPr>
+          <w:lang w:val="pt-PT"/>
+        </w:rPr>
+        <w:t xml:space="preserve"> no final</w:t>
+      </w:r>
+      <w:r>
+        <w:rPr>
+          <w:lang w:val="pt-PT"/>
+        </w:rPr>
+        <w:t>,</w:t>
+      </w:r>
+      <w:r>
+        <w:rPr>
+          <w:lang w:val="pt-PT"/>
+        </w:rPr>
+        <w:t xml:space="preserve"> são apresentadas as opções. </w:t>
+      </w:r>
+    </w:p>
+    <w:p>
+      <w:pPr>
+        <w:rPr>
+          <w:lang w:val="pt-PT"/>
+        </w:rPr>
+      </w:pPr>
+      <w:r>
+        <w:rPr>
+          <w:lang w:val="pt-PT"/>
+        </w:rPr>
+        <w:lastRenderedPageBreak/>
+        <w:t>Caso este não tenha percebido e queira uma nova explicação sobre este tema</w:t>
+      </w:r>
+      <w:r>
+        <w:rPr>
+          <w:lang w:val="pt-PT"/>
+        </w:rPr>
+        <w:t>,</w:t>
+      </w:r>
+      <w:r>
+        <w:rPr>
+          <w:lang w:val="pt-PT"/>
+        </w:rPr>
+        <w:t xml:space="preserve"> é atu</w:t>
+      </w:r>
+      <w:r>
+        <w:rPr>
+          <w:lang w:val="pt-PT"/>
+        </w:rPr>
+        <w:t xml:space="preserve">alizado o </w:t>
       </w:r>
       <w:proofErr w:type="spellStart"/>
       <w:r>
@@ -18396,35 +19411,57 @@
         <w:rPr>
           <w:lang w:val="pt-PT"/>
         </w:rPr>
-        <w:t xml:space="preserve"> que identifica a explicação e é apresentada a nova lição. </w:t>
-      </w:r>
-    </w:p>
-    <w:p>
-      <w:pPr>
-        <w:ind w:left="720"/>
-        <w:rPr>
-          <w:lang w:val="pt-PT"/>
-        </w:rPr>
-      </w:pPr>
-      <w:r>
-        <w:rPr>
-          <w:lang w:val="pt-PT"/>
-        </w:rPr>
-        <w:t>Caso queira repetir a mesma lição é apresentada a mesma lição.</w:t>
-      </w:r>
-    </w:p>
-    <w:p>
-      <w:pPr>
-        <w:ind w:left="720"/>
-        <w:rPr>
-          <w:lang w:val="pt-PT"/>
-        </w:rPr>
-      </w:pPr>
-      <w:r>
-        <w:rPr>
-          <w:lang w:val="pt-PT"/>
-        </w:rPr>
-        <w:t xml:space="preserve">Caso queira avançar </w:t>
+        <w:t xml:space="preserve"> e é apresentada a nova lição. </w:t>
+      </w:r>
+    </w:p>
+    <w:p>
+      <w:pPr>
+        <w:rPr>
+          <w:lang w:val="pt-PT"/>
+        </w:rPr>
+      </w:pPr>
+      <w:r>
+        <w:rPr>
+          <w:lang w:val="pt-PT"/>
+        </w:rPr>
+        <w:t>Caso queira repetir</w:t>
+      </w:r>
+      <w:r>
+        <w:rPr>
+          <w:lang w:val="pt-PT"/>
+        </w:rPr>
+        <w:t>,</w:t>
+      </w:r>
+      <w:r>
+        <w:rPr>
+          <w:lang w:val="pt-PT"/>
+        </w:rPr>
+        <w:t xml:space="preserve"> a mesma lição é apresentada.</w:t>
+      </w:r>
+    </w:p>
+    <w:p>
+      <w:pPr>
+        <w:rPr>
+          <w:lang w:val="pt-PT"/>
+        </w:rPr>
+      </w:pPr>
+      <w:r>
+        <w:rPr>
+          <w:lang w:val="pt-PT"/>
+        </w:rPr>
+        <w:t>Caso queira avançar</w:t>
+      </w:r>
+      <w:r>
+        <w:rPr>
+          <w:lang w:val="pt-PT"/>
+        </w:rPr>
+        <w:t>,</w:t>
+      </w:r>
+      <w:r>
+        <w:rPr>
+          <w:lang w:val="pt-PT"/>
+        </w:rPr>
+        <w:t xml:space="preserve"> </w:t>
       </w:r>
       <w:r>
         <w:rPr>
@@ -18444,34 +19481,153 @@
         <w:rPr>
           <w:lang w:val="pt-PT"/>
         </w:rPr>
-        <w:t xml:space="preserve"> e termina processo sendo que será depois inicializado um novo processo com a lição seguinte.</w:t>
-      </w:r>
-    </w:p>
-    <w:p>
-      <w:pPr>
-        <w:ind w:left="720"/>
-        <w:rPr>
-          <w:lang w:val="pt-PT"/>
-        </w:rPr>
-      </w:pPr>
-      <w:r>
-        <w:rPr>
-          <w:lang w:val="pt-PT"/>
-        </w:rPr>
-        <w:t>Caso o aluno tenha entendido a lição é então determinado qual a dificuldade do exercício a apresentar (pelo histórico da dificuldade dos exercícios realizados neste tema)</w:t>
-      </w:r>
-      <w:r>
-        <w:rPr>
-          <w:lang w:val="pt-PT"/>
-        </w:rPr>
-        <w:t xml:space="preserve"> e é então realizado o exercício seguindo a modelação do diagrama da realização do exercício, se o aluno acertar é incrementado o conhecimento e pontuação e se a </w:t>
-      </w:r>
-      <w:r>
-        <w:rPr>
-          <w:lang w:val="pt-PT"/>
-        </w:rPr>
-        <w:lastRenderedPageBreak/>
-        <w:t xml:space="preserve">dificuldade for máxima é recomendado que este passe à lição seguinte, caso o aluno aceite é incrementado o </w:t>
+        <w:t xml:space="preserve"> e termina processo</w:t>
+      </w:r>
+      <w:r>
+        <w:rPr>
+          <w:lang w:val="pt-PT"/>
+        </w:rPr>
+        <w:t>,</w:t>
+      </w:r>
+      <w:r>
+        <w:rPr>
+          <w:lang w:val="pt-PT"/>
+        </w:rPr>
+        <w:t xml:space="preserve"> sendo que</w:t>
+      </w:r>
+      <w:r>
+        <w:rPr>
+          <w:lang w:val="pt-PT"/>
+        </w:rPr>
+        <w:t>, posteriormente,</w:t>
+      </w:r>
+      <w:r>
+        <w:rPr>
+          <w:lang w:val="pt-PT"/>
+        </w:rPr>
+        <w:t xml:space="preserve"> será inicializado um novo processo </w:t>
+      </w:r>
+      <w:r>
+        <w:rPr>
+          <w:lang w:val="pt-PT"/>
+        </w:rPr>
+        <w:t xml:space="preserve">de aprendizagem sobre a </w:t>
+      </w:r>
+      <w:r>
+        <w:rPr>
+          <w:lang w:val="pt-PT"/>
+        </w:rPr>
+        <w:t>lição seguinte.</w:t>
+      </w:r>
+    </w:p>
+    <w:p>
+      <w:pPr>
+        <w:rPr>
+          <w:lang w:val="pt-PT"/>
+        </w:rPr>
+      </w:pPr>
+      <w:r>
+        <w:rPr>
+          <w:lang w:val="pt-PT"/>
+        </w:rPr>
+        <w:t>Caso o aluno tenha entendido a lição</w:t>
+      </w:r>
+      <w:r>
+        <w:rPr>
+          <w:lang w:val="pt-PT"/>
+        </w:rPr>
+        <w:t>,</w:t>
+      </w:r>
+      <w:r>
+        <w:rPr>
+          <w:lang w:val="pt-PT"/>
+        </w:rPr>
+        <w:t xml:space="preserve"> é determinado qual a dificuldade do exercício a apresentar (pelo histórico da dificuldade dos exercícios realizados neste tema)</w:t>
+      </w:r>
+      <w:r>
+        <w:rPr>
+          <w:lang w:val="pt-PT"/>
+        </w:rPr>
+        <w:t xml:space="preserve">, e é </w:t>
+      </w:r>
+      <w:r>
+        <w:rPr>
+          <w:lang w:val="pt-PT"/>
+        </w:rPr>
+        <w:t>realizado o exercício</w:t>
+      </w:r>
+      <w:r>
+        <w:rPr>
+          <w:lang w:val="pt-PT"/>
+        </w:rPr>
+        <w:t>,</w:t>
+      </w:r>
+      <w:r>
+        <w:rPr>
+          <w:lang w:val="pt-PT"/>
+        </w:rPr>
+        <w:t xml:space="preserve"> seguindo a modelação do diag</w:t>
+      </w:r>
+      <w:r>
+        <w:rPr>
+          <w:lang w:val="pt-PT"/>
+        </w:rPr>
+        <w:t xml:space="preserve">rama da realização do exercício. </w:t>
+      </w:r>
+    </w:p>
+    <w:p>
+      <w:pPr>
+        <w:rPr>
+          <w:lang w:val="pt-PT"/>
+        </w:rPr>
+      </w:pPr>
+      <w:r>
+        <w:rPr>
+          <w:lang w:val="pt-PT"/>
+        </w:rPr>
+        <w:t>S</w:t>
+      </w:r>
+      <w:r>
+        <w:rPr>
+          <w:lang w:val="pt-PT"/>
+        </w:rPr>
+        <w:t>e o aluno acertar</w:t>
+      </w:r>
+      <w:r>
+        <w:rPr>
+          <w:lang w:val="pt-PT"/>
+        </w:rPr>
+        <w:t>,</w:t>
+      </w:r>
+      <w:r>
+        <w:rPr>
+          <w:lang w:val="pt-PT"/>
+        </w:rPr>
+        <w:t xml:space="preserve"> é incrementado o conhecimento e pontuação e</w:t>
+      </w:r>
+      <w:r>
+        <w:rPr>
+          <w:lang w:val="pt-PT"/>
+        </w:rPr>
+        <w:t xml:space="preserve">, se a dificuldade for máxima, </w:t>
+      </w:r>
+      <w:r>
+        <w:rPr>
+          <w:lang w:val="pt-PT"/>
+        </w:rPr>
+        <w:t xml:space="preserve">é recomendado </w:t>
+      </w:r>
+      <w:r>
+        <w:rPr>
+          <w:lang w:val="pt-PT"/>
+        </w:rPr>
+        <w:t>que este passe à lição seguinte. C</w:t>
+      </w:r>
+      <w:r>
+        <w:rPr>
+          <w:lang w:val="pt-PT"/>
+        </w:rPr>
+        <w:t xml:space="preserve">aso o aluno aceite é incrementado o </w:t>
       </w:r>
       <w:proofErr w:type="spellStart"/>
       <w:r>
@@ -18485,7 +19641,55 @@
         <w:rPr>
           <w:lang w:val="pt-PT"/>
         </w:rPr>
-        <w:t xml:space="preserve"> e termina o processo, caso recuse são apresentadas as opções de sair ou continuar e se é escolhido sair o processo é terminado senão volta-se a apresentar um exercício com a mesma dificuldade. Se a dificuldade não for máxima é incrementada a dificuldade e apresentado um exercício dessa dificuldade</w:t>
+        <w:t xml:space="preserve"> e termina o processo, caso recuse são apresentadas as opções de sair ou continuar</w:t>
+      </w:r>
+      <w:r>
+        <w:rPr>
+          <w:lang w:val="pt-PT"/>
+        </w:rPr>
+        <w:t>. S</w:t>
+      </w:r>
+      <w:r>
+        <w:rPr>
+          <w:lang w:val="pt-PT"/>
+        </w:rPr>
+        <w:t>e é escolhido sair</w:t>
+      </w:r>
+      <w:r>
+        <w:rPr>
+          <w:lang w:val="pt-PT"/>
+        </w:rPr>
+        <w:t>,</w:t>
+      </w:r>
+      <w:r>
+        <w:rPr>
+          <w:lang w:val="pt-PT"/>
+        </w:rPr>
+        <w:t xml:space="preserve"> o processo é terminado</w:t>
+      </w:r>
+      <w:r>
+        <w:rPr>
+          <w:lang w:val="pt-PT"/>
+        </w:rPr>
+        <w:t>,</w:t>
+      </w:r>
+      <w:r>
+        <w:rPr>
+          <w:lang w:val="pt-PT"/>
+        </w:rPr>
+        <w:t xml:space="preserve"> senão volta-se a apresentar um exercício com a mesma dificuldade. Se a dificuldade não for máxima</w:t>
+      </w:r>
+      <w:r>
+        <w:rPr>
+          <w:lang w:val="pt-PT"/>
+        </w:rPr>
+        <w:t>,</w:t>
+      </w:r>
+      <w:r>
+        <w:rPr>
+          <w:lang w:val="pt-PT"/>
+        </w:rPr>
+        <w:t xml:space="preserve"> é incrementada a dificuldade e apresentado um exercício dessa dificuldade</w:t>
       </w:r>
       <w:r>
         <w:rPr>
@@ -18496,42 +19700,149 @@
     </w:p>
     <w:p>
       <w:pPr>
-        <w:ind w:left="720"/>
-        <w:rPr>
-          <w:lang w:val="pt-PT"/>
-        </w:rPr>
-      </w:pPr>
-      <w:r>
-        <w:rPr>
-          <w:lang w:val="pt-PT"/>
-        </w:rPr>
-        <w:t>Caso a resposta do aluno ao exercício esteja incorreta, é decrementado o conhecimento e pontuação e verificado o número de respostas erradas. Se este número for baixo é apresentado um outro exercício</w:t>
-      </w:r>
-      <w:r>
-        <w:rPr>
-          <w:lang w:val="pt-PT"/>
-        </w:rPr>
-        <w:t xml:space="preserve"> da mesma dificuldade, se for médio é recomendado ao aluno que repita a lição com outra explicação caso este aceite é atualizado o </w:t>
+        <w:rPr>
+          <w:lang w:val="pt-PT"/>
+        </w:rPr>
+      </w:pPr>
+      <w:r>
+        <w:rPr>
+          <w:lang w:val="pt-PT"/>
+        </w:rPr>
+        <w:t>Caso a resposta do aluno ao exercício esteja incorreta, é decrementado o conhecimento e pontuação e verificado o número de respostas erradas. Se este número for baixo</w:t>
+      </w:r>
+      <w:r>
+        <w:rPr>
+          <w:lang w:val="pt-PT"/>
+        </w:rPr>
+        <w:t>,</w:t>
+      </w:r>
+      <w:r>
+        <w:rPr>
+          <w:lang w:val="pt-PT"/>
+        </w:rPr>
+        <w:t xml:space="preserve"> é apresentado um outro exercício</w:t>
+      </w:r>
+      <w:r>
+        <w:rPr>
+          <w:lang w:val="pt-PT"/>
+        </w:rPr>
+        <w:t xml:space="preserve"> da mesma dificuldade</w:t>
+      </w:r>
+      <w:r>
+        <w:rPr>
+          <w:lang w:val="pt-PT"/>
+        </w:rPr>
+        <w:t>;</w:t>
+      </w:r>
+      <w:r>
+        <w:rPr>
+          <w:lang w:val="pt-PT"/>
+        </w:rPr>
+        <w:t xml:space="preserve"> se for médio é recomendado ao aluno que repita a lição com outra explicação</w:t>
+      </w:r>
+      <w:r>
+        <w:rPr>
+          <w:lang w:val="pt-PT"/>
+        </w:rPr>
+        <w:t>,</w:t>
+      </w:r>
+      <w:r>
+        <w:rPr>
+          <w:lang w:val="pt-PT"/>
+        </w:rPr>
+        <w:t xml:space="preserve"> caso este aceite é atualizado o </w:t>
       </w:r>
       <w:proofErr w:type="spellStart"/>
       <w:r>
         <w:rPr>
           <w:lang w:val="pt-PT"/>
         </w:rPr>
-        <w:t>NumExpl</w:t>
+        <w:t>NumE</w:t>
+      </w:r>
+      <w:r>
+        <w:rPr>
+          <w:lang w:val="pt-PT"/>
+        </w:rPr>
+        <w:t>xpl</w:t>
       </w:r>
       <w:proofErr w:type="spellEnd"/>
       <w:r>
         <w:rPr>
           <w:lang w:val="pt-PT"/>
         </w:rPr>
-        <w:t xml:space="preserve"> e apresentada a nova lição, caso recuse é lhe dada a escolha de sair ou continuar, se quiser sair termina o processo, se quiser continuar é apresentado outro exercício da mesma dificuldade</w:t>
-      </w:r>
-      <w:r>
-        <w:rPr>
-          <w:lang w:val="pt-PT"/>
-        </w:rPr>
-        <w:t xml:space="preserve">, por último se o número de respostas erradas for alto é recomendado que o aluno passe à lição anterior este pode aceitar e é decrementado o </w:t>
+        <w:t xml:space="preserve"> e apresentada a nova lição, </w:t>
+      </w:r>
+      <w:r>
+        <w:rPr>
+          <w:lang w:val="pt-PT"/>
+        </w:rPr>
+        <w:t xml:space="preserve">caso recuse é lhe dada </w:t>
+      </w:r>
+      <w:r>
+        <w:rPr>
+          <w:lang w:val="pt-PT"/>
+        </w:rPr>
+        <w:t xml:space="preserve">a escolha de sair ou continuar, </w:t>
+      </w:r>
+      <w:r>
+        <w:rPr>
+          <w:lang w:val="pt-PT"/>
+        </w:rPr>
+        <w:t>se quiser sair termina o processo, se quiser continuar é apresentado outro exercício da mesma dificuldade</w:t>
+      </w:r>
+      <w:r>
+        <w:rPr>
+          <w:lang w:val="pt-PT"/>
+        </w:rPr>
+        <w:t>;</w:t>
+      </w:r>
+      <w:r>
+        <w:rPr>
+          <w:lang w:val="pt-PT"/>
+        </w:rPr>
+        <w:t xml:space="preserve"> por último</w:t>
+      </w:r>
+      <w:r>
+        <w:rPr>
+          <w:lang w:val="pt-PT"/>
+        </w:rPr>
+        <w:t>,</w:t>
+      </w:r>
+      <w:r>
+        <w:rPr>
+          <w:lang w:val="pt-PT"/>
+        </w:rPr>
+        <w:t xml:space="preserve"> se o número de respostas erradas for alto</w:t>
+      </w:r>
+      <w:r>
+        <w:rPr>
+          <w:lang w:val="pt-PT"/>
+        </w:rPr>
+        <w:t>,</w:t>
+      </w:r>
+      <w:r>
+        <w:rPr>
+          <w:lang w:val="pt-PT"/>
+        </w:rPr>
+        <w:t xml:space="preserve"> é recomendado que o aluno passe à lição anterior</w:t>
+      </w:r>
+      <w:r>
+        <w:rPr>
+          <w:lang w:val="pt-PT"/>
+        </w:rPr>
+        <w:t>,</w:t>
+      </w:r>
+      <w:r>
+        <w:rPr>
+          <w:lang w:val="pt-PT"/>
+        </w:rPr>
+        <w:t xml:space="preserve"> este pode aceitar e é decrem</w:t>
+      </w:r>
+      <w:r>
+        <w:rPr>
+          <w:lang w:val="pt-PT"/>
+        </w:rPr>
+        <w:t xml:space="preserve">entado o </w:t>
       </w:r>
       <w:proofErr w:type="spellStart"/>
       <w:r>
@@ -18545,7 +19856,49 @@
         <w:rPr>
           <w:lang w:val="pt-PT"/>
         </w:rPr>
-        <w:t xml:space="preserve"> e terminado o processo para a apresentação de uma nova lição ou então, pode recusar e, mais uma vez, são lhe dadas as opções de continuar ou sair sendo que se escolher a primeira é apresentado um novo exercício e se escolher a segunda o processo termina.</w:t>
+        <w:t xml:space="preserve"> e terminado o processo, </w:t>
+      </w:r>
+      <w:r>
+        <w:rPr>
+          <w:lang w:val="pt-PT"/>
+        </w:rPr>
+        <w:t>ou então, pode recusar e, mais uma vez, são lhe dadas as opções de continuar ou sair</w:t>
+      </w:r>
+      <w:r>
+        <w:rPr>
+          <w:lang w:val="pt-PT"/>
+        </w:rPr>
+        <w:t>,</w:t>
+      </w:r>
+      <w:r>
+        <w:rPr>
+          <w:lang w:val="pt-PT"/>
+        </w:rPr>
+        <w:t xml:space="preserve"> sendo que</w:t>
+      </w:r>
+      <w:r>
+        <w:rPr>
+          <w:lang w:val="pt-PT"/>
+        </w:rPr>
+        <w:t>,</w:t>
+      </w:r>
+      <w:r>
+        <w:rPr>
+          <w:lang w:val="pt-PT"/>
+        </w:rPr>
+        <w:t xml:space="preserve"> se escolher a primeira é apresentado um novo exercício e</w:t>
+      </w:r>
+      <w:r>
+        <w:rPr>
+          <w:lang w:val="pt-PT"/>
+        </w:rPr>
+        <w:t>,</w:t>
+      </w:r>
+      <w:r>
+        <w:rPr>
+          <w:lang w:val="pt-PT"/>
+        </w:rPr>
+        <w:t xml:space="preserve"> se escolher a segunda o processo termina.</w:t>
       </w:r>
     </w:p>
     <w:p>
@@ -18570,6 +19923,7 @@
           <w:noProof/>
           <w:lang w:val="pt-PT" w:eastAsia="pt-PT"/>
         </w:rPr>
+        <w:lastRenderedPageBreak/>
         <w:drawing>
           <wp:inline distT="0" distB="0" distL="0" distR="0" wp14:anchorId="1077D8A0" wp14:editId="488497DF">
             <wp:extent cx="5399605" cy="4819918"/>
@@ -18669,9 +20023,21 @@
         <w:rPr>
           <w:lang w:val="pt-PT"/>
         </w:rPr>
-        <w:t>- Diagrama de Atividade de Assistir Lição</w:t>
+        <w:t>- Diagrama de Atividade “</w:t>
+      </w:r>
+      <w:r>
+        <w:rPr>
+          <w:lang w:val="pt-PT"/>
+        </w:rPr>
+        <w:t>Assistir Lição</w:t>
       </w:r>
       <w:bookmarkEnd w:id="48"/>
+      <w:r>
+        <w:rPr>
+          <w:lang w:val="pt-PT"/>
+        </w:rPr>
+        <w:t>”</w:t>
+      </w:r>
     </w:p>
     <w:p>
       <w:pPr>
@@ -18683,7 +20049,6 @@
       </w:pPr>
       <w:bookmarkStart w:id="49" w:name="_Toc417647492"/>
       <w:r>
-        <w:lastRenderedPageBreak/>
         <w:t xml:space="preserve">Modulação de </w:t>
       </w:r>
       <w:r>
@@ -18710,28 +20075,69 @@
     </w:p>
     <w:p>
       <w:pPr>
-        <w:ind w:left="720"/>
-        <w:rPr>
-          <w:lang w:val="pt-PT"/>
-        </w:rPr>
-      </w:pPr>
-      <w:r>
-        <w:rPr>
-          <w:lang w:val="pt-PT"/>
-        </w:rPr>
-        <w:t>Para modular o vocabulário do sistema, decidindo sobre que abstrações estruturais fazem parte do sistema foi constru</w:t>
-      </w:r>
-      <w:r>
-        <w:rPr>
-          <w:lang w:val="pt-PT"/>
-        </w:rPr>
-        <w:t>ído o seguinte digrama de classes</w:t>
-      </w:r>
-      <w:r>
-        <w:rPr>
-          <w:lang w:val="pt-PT"/>
-        </w:rPr>
-        <w:t xml:space="preserve"> que apresenta como interagem as classes entre si e quais as suas responsabilidades na realização das operações solicitadas pelos atores</w:t>
+        <w:rPr>
+          <w:lang w:val="pt-PT"/>
+        </w:rPr>
+      </w:pPr>
+      <w:r>
+        <w:rPr>
+          <w:lang w:val="pt-PT"/>
+        </w:rPr>
+        <w:t>Para modular o vocabulário do sistema, decidindo sobre que abstrações estruturais fazem parte do sistema</w:t>
+      </w:r>
+      <w:r>
+        <w:rPr>
+          <w:lang w:val="pt-PT"/>
+        </w:rPr>
+        <w:t>,</w:t>
+      </w:r>
+      <w:r>
+        <w:rPr>
+          <w:lang w:val="pt-PT"/>
+        </w:rPr>
+        <w:t xml:space="preserve"> foi constru</w:t>
+      </w:r>
+      <w:r>
+        <w:rPr>
+          <w:lang w:val="pt-PT"/>
+        </w:rPr>
+        <w:t xml:space="preserve">ído o </w:t>
+      </w:r>
+      <w:r>
+        <w:rPr>
+          <w:lang w:val="pt-PT"/>
+        </w:rPr>
+        <w:t xml:space="preserve">seguinte </w:t>
+      </w:r>
+      <w:r>
+        <w:rPr>
+          <w:lang w:val="pt-PT"/>
+        </w:rPr>
+        <w:t>di</w:t>
+      </w:r>
+      <w:r>
+        <w:rPr>
+          <w:lang w:val="pt-PT"/>
+        </w:rPr>
+        <w:t>a</w:t>
+      </w:r>
+      <w:r>
+        <w:rPr>
+          <w:lang w:val="pt-PT"/>
+        </w:rPr>
+        <w:t>grama de classes</w:t>
+      </w:r>
+      <w:r>
+        <w:rPr>
+          <w:lang w:val="pt-PT"/>
+        </w:rPr>
+        <w:t>. Este diagrama apresenta</w:t>
+      </w:r>
+      <w:r>
+        <w:rPr>
+          <w:lang w:val="pt-PT"/>
+        </w:rPr>
+        <w:t xml:space="preserve"> como interagem as classes entre si e quais as suas responsabilidades na realização das operações solicitadas pelos atores</w:t>
       </w:r>
       <w:r>
         <w:rPr>
@@ -18823,7 +20229,6 @@
     </w:p>
     <w:p>
       <w:pPr>
-        <w:ind w:left="720"/>
         <w:rPr>
           <w:lang w:val="pt-PT"/>
         </w:rPr>
@@ -18861,7 +20266,6 @@
     </w:p>
     <w:p>
       <w:pPr>
-        <w:ind w:left="720"/>
         <w:rPr>
           <w:lang w:val="pt-PT"/>
         </w:rPr>
@@ -18886,9 +20290,8 @@
       <w:pPr>
         <w:numPr>
           <w:ilvl w:val="0"/>
-          <w:numId w:val="30"/>
+          <w:numId w:val="42"/>
         </w:numPr>
-        <w:ind w:left="1080"/>
         <w:rPr>
           <w:color w:val="808080"/>
           <w:lang w:val="pt-PT"/>
@@ -18899,7 +20302,23 @@
           <w:color w:val="808080"/>
           <w:lang w:val="pt-PT"/>
         </w:rPr>
-        <w:t xml:space="preserve">Registar utilizadores mantendo um registo da sua informação; </w:t>
+        <w:t>Regi</w:t>
+      </w:r>
+      <w:bookmarkStart w:id="53" w:name="_GoBack"/>
+      <w:r>
+        <w:rPr>
+          <w:color w:val="808080"/>
+          <w:lang w:val="pt-PT"/>
+        </w:rPr>
+        <w:t xml:space="preserve">star </w:t>
+      </w:r>
+      <w:bookmarkEnd w:id="53"/>
+      <w:r>
+        <w:rPr>
+          <w:color w:val="808080"/>
+          <w:lang w:val="pt-PT"/>
+        </w:rPr>
+        <w:t xml:space="preserve">utilizadores mantendo um registo da sua informação; </w:t>
       </w:r>
     </w:p>
     <w:p>
@@ -18978,7 +20397,6 @@
           <w:noProof/>
           <w:lang w:val="pt-PT" w:eastAsia="pt-PT"/>
         </w:rPr>
-        <w:lastRenderedPageBreak/>
         <w:drawing>
           <wp:inline distT="0" distB="0" distL="0" distR="0" wp14:anchorId="6BF4F729" wp14:editId="2FBADFF3">
             <wp:extent cx="4089400" cy="1689100"/>
@@ -19037,7 +20455,7 @@
           <w:lang w:val="pt-PT"/>
         </w:rPr>
       </w:pPr>
-      <w:bookmarkStart w:id="53" w:name="_Toc417647534"/>
+      <w:bookmarkStart w:id="54" w:name="_Toc417647534"/>
       <w:r>
         <w:rPr>
           <w:lang w:val="pt-PT"/>
@@ -19081,7 +20499,7 @@
         </w:rPr>
         <w:t xml:space="preserve"> - Entidade Aluno e seus atributos</w:t>
       </w:r>
-      <w:bookmarkEnd w:id="53"/>
+      <w:bookmarkEnd w:id="54"/>
     </w:p>
     <w:p>
       <w:pPr>
@@ -19259,6 +20677,7 @@
           <w:noProof/>
           <w:lang w:val="pt-PT" w:eastAsia="pt-PT"/>
         </w:rPr>
+        <w:lastRenderedPageBreak/>
         <w:drawing>
           <wp:inline distT="0" distB="0" distL="0" distR="0" wp14:anchorId="2F2E3117" wp14:editId="1A1E0198">
             <wp:extent cx="3949700" cy="1752600"/>
@@ -19317,7 +20736,7 @@
           <w:lang w:val="pt-PT"/>
         </w:rPr>
       </w:pPr>
-      <w:bookmarkStart w:id="54" w:name="_Toc417647535"/>
+      <w:bookmarkStart w:id="55" w:name="_Toc417647535"/>
       <w:r>
         <w:rPr>
           <w:lang w:val="pt-PT"/>
@@ -19375,7 +20794,7 @@
         </w:rPr>
         <w:t xml:space="preserve"> e seu relacionamento</w:t>
       </w:r>
-      <w:bookmarkEnd w:id="54"/>
+      <w:bookmarkEnd w:id="55"/>
     </w:p>
     <w:p>
       <w:pPr>
@@ -19522,7 +20941,6 @@
         <w:rPr>
           <w:lang w:val="pt-PT"/>
         </w:rPr>
-        <w:lastRenderedPageBreak/>
         <w:t>Por forma a suportar esta tarefa</w:t>
       </w:r>
       <w:r>
@@ -19666,7 +21084,7 @@
           <w:lang w:val="pt-PT"/>
         </w:rPr>
       </w:pPr>
-      <w:bookmarkStart w:id="55" w:name="_Toc417647536"/>
+      <w:bookmarkStart w:id="56" w:name="_Toc417647536"/>
       <w:r>
         <w:rPr>
           <w:lang w:val="pt-PT"/>
@@ -19729,7 +21147,7 @@
         </w:rPr>
         <w:t>Exercicio</w:t>
       </w:r>
-      <w:bookmarkEnd w:id="55"/>
+      <w:bookmarkEnd w:id="56"/>
       <w:proofErr w:type="spellEnd"/>
     </w:p>
     <w:p>
@@ -19852,7 +21270,14 @@
         <w:rPr>
           <w:lang w:val="pt-PT"/>
         </w:rPr>
-        <w:t>ão em formato ví</w:t>
+        <w:t xml:space="preserve">ão em </w:t>
+      </w:r>
+      <w:r>
+        <w:rPr>
+          <w:lang w:val="pt-PT"/>
+        </w:rPr>
+        <w:lastRenderedPageBreak/>
+        <w:t>formato ví</w:t>
       </w:r>
       <w:r>
         <w:rPr>
@@ -20101,7 +21526,7 @@
           <w:lang w:val="pt-PT"/>
         </w:rPr>
       </w:pPr>
-      <w:bookmarkStart w:id="56" w:name="_Toc417647537"/>
+      <w:bookmarkStart w:id="57" w:name="_Toc417647537"/>
       <w:r>
         <w:rPr>
           <w:lang w:val="pt-PT"/>
@@ -20165,7 +21590,7 @@
         </w:rPr>
         <w:t>atributos e seu relacionamento com Aluno</w:t>
       </w:r>
-      <w:bookmarkEnd w:id="56"/>
+      <w:bookmarkEnd w:id="57"/>
     </w:p>
     <w:p>
       <w:pPr>
@@ -20207,7 +21632,6 @@
         <w:rPr>
           <w:lang w:val="pt-PT"/>
         </w:rPr>
-        <w:lastRenderedPageBreak/>
         <w:t xml:space="preserve">O relacionamento entre exercícios e lições é estabelecido pelo relacionamento existente no modelo concetual entre a entidade </w:t>
       </w:r>
       <w:proofErr w:type="spellStart"/>
@@ -20329,7 +21753,7 @@
           <w:lang w:val="pt-PT"/>
         </w:rPr>
       </w:pPr>
-      <w:bookmarkStart w:id="57" w:name="_Toc417647538"/>
+      <w:bookmarkStart w:id="58" w:name="_Toc417647538"/>
       <w:r>
         <w:rPr>
           <w:lang w:val="pt-PT"/>
@@ -20401,7 +21825,7 @@
         </w:rPr>
         <w:t xml:space="preserve"> e seu relacionamento</w:t>
       </w:r>
-      <w:bookmarkEnd w:id="57"/>
+      <w:bookmarkEnd w:id="58"/>
     </w:p>
     <w:p>
       <w:pPr>
@@ -20520,6 +21944,7 @@
           <w:noProof/>
           <w:lang w:val="pt-PT" w:eastAsia="pt-PT"/>
         </w:rPr>
+        <w:lastRenderedPageBreak/>
         <w:drawing>
           <wp:inline distT="0" distB="0" distL="0" distR="0" wp14:anchorId="06E4E5BC" wp14:editId="164E0A8E">
             <wp:extent cx="3086100" cy="2552700"/>
@@ -20578,7 +22003,7 @@
           <w:lang w:val="pt-PT"/>
         </w:rPr>
       </w:pPr>
-      <w:bookmarkStart w:id="58" w:name="_Toc417647539"/>
+      <w:bookmarkStart w:id="59" w:name="_Toc417647539"/>
       <w:r>
         <w:rPr>
           <w:lang w:val="pt-PT"/>
@@ -20622,7 +22047,7 @@
         </w:rPr>
         <w:t xml:space="preserve"> - Relacionamentos ternários</w:t>
       </w:r>
-      <w:bookmarkEnd w:id="58"/>
+      <w:bookmarkEnd w:id="59"/>
       <w:r>
         <w:rPr>
           <w:lang w:val="pt-PT"/>
@@ -20755,14 +22180,7 @@
         <w:rPr>
           <w:lang w:val="pt-PT"/>
         </w:rPr>
-        <w:t xml:space="preserve"> referido na análise ao </w:t>
-      </w:r>
-      <w:r>
-        <w:rPr>
-          <w:lang w:val="pt-PT"/>
-        </w:rPr>
-        <w:lastRenderedPageBreak/>
-        <w:t xml:space="preserve">requisito 4, este atributo só existe para um acesso mais imediato </w:t>
+        <w:t xml:space="preserve"> referido na análise ao requisito 4, este atributo só existe para um acesso mais imediato </w:t>
       </w:r>
       <w:r>
         <w:rPr>
@@ -20986,7 +22404,7 @@
           <w:lang w:val="pt-PT"/>
         </w:rPr>
       </w:pPr>
-      <w:bookmarkStart w:id="59" w:name="_Toc417647540"/>
+      <w:bookmarkStart w:id="60" w:name="_Toc417647540"/>
       <w:r>
         <w:rPr>
           <w:lang w:val="pt-PT"/>
@@ -21044,7 +22462,7 @@
         </w:rPr>
         <w:t xml:space="preserve"> de entidade Teste</w:t>
       </w:r>
-      <w:bookmarkEnd w:id="59"/>
+      <w:bookmarkEnd w:id="60"/>
     </w:p>
     <w:p>
       <w:pPr>
@@ -21192,7 +22610,7 @@
           <w:lang w:val="pt-PT"/>
         </w:rPr>
       </w:pPr>
-      <w:bookmarkStart w:id="60" w:name="_Toc417647541"/>
+      <w:bookmarkStart w:id="61" w:name="_Toc417647541"/>
       <w:r>
         <w:rPr>
           <w:lang w:val="pt-PT"/>
@@ -21255,7 +22673,7 @@
         </w:rPr>
         <w:t>Configuracao</w:t>
       </w:r>
-      <w:bookmarkEnd w:id="60"/>
+      <w:bookmarkEnd w:id="61"/>
       <w:proofErr w:type="spellEnd"/>
     </w:p>
     <w:p>
@@ -21356,7 +22774,6 @@
         <w:rPr>
           <w:lang w:val="pt-PT"/>
         </w:rPr>
-        <w:lastRenderedPageBreak/>
         <w:t xml:space="preserve">Como já foi mencionado no item anterior existe o atributo composto </w:t>
       </w:r>
       <w:proofErr w:type="spellStart"/>
@@ -21573,6 +22990,7 @@
         <w:rPr>
           <w:lang w:val="pt-PT"/>
         </w:rPr>
+        <w:lastRenderedPageBreak/>
         <w:t>Esta entidade Tipo é então relacionada com as entidades</w:t>
       </w:r>
       <w:r>
@@ -21694,7 +23112,7 @@
           <w:lang w:val="pt-PT"/>
         </w:rPr>
       </w:pPr>
-      <w:bookmarkStart w:id="61" w:name="_Toc417647542"/>
+      <w:bookmarkStart w:id="62" w:name="_Toc417647542"/>
       <w:r>
         <w:rPr>
           <w:lang w:val="pt-PT"/>
@@ -21738,7 +23156,7 @@
         </w:rPr>
         <w:t xml:space="preserve"> - Entidade Tipo</w:t>
       </w:r>
-      <w:bookmarkEnd w:id="61"/>
+      <w:bookmarkEnd w:id="62"/>
     </w:p>
     <w:p>
       <w:pPr>
@@ -21965,14 +23383,7 @@
         <w:rPr>
           <w:lang w:val="pt-PT"/>
         </w:rPr>
-        <w:t xml:space="preserve">ssim, se necessário, o sistema consegue sugerir novas </w:t>
-      </w:r>
-      <w:r>
-        <w:rPr>
-          <w:lang w:val="pt-PT"/>
-        </w:rPr>
-        <w:lastRenderedPageBreak/>
-        <w:t>explicações caso o aluno falhe a um número elevado de exercícios ou ainda de sugerir recuar ou avançar lições conforme o seu desempenho nos exercícios das lições.</w:t>
+        <w:t>ssim, se necessário, o sistema consegue sugerir novas explicações caso o aluno falhe a um número elevado de exercícios ou ainda de sugerir recuar ou avançar lições conforme o seu desempenho nos exercícios das lições.</w:t>
       </w:r>
     </w:p>
     <w:p>
@@ -22114,6 +23525,7 @@
         <w:rPr>
           <w:lang w:val="pt-PT"/>
         </w:rPr>
+        <w:lastRenderedPageBreak/>
         <w:t>Mais uma vez este requisito é complementar do requisito do modelo de aprendizagem/ensino – requisito 11 – e, por esta razão, o sistema está apto a corresponder ao pedido.</w:t>
       </w:r>
     </w:p>
@@ -22239,7 +23651,6 @@
           <w:noProof/>
           <w:lang w:val="pt-PT" w:eastAsia="pt-PT"/>
         </w:rPr>
-        <w:lastRenderedPageBreak/>
         <w:drawing>
           <wp:inline distT="0" distB="0" distL="0" distR="0" wp14:anchorId="086F9709" wp14:editId="3C01DFBA">
             <wp:extent cx="3721100" cy="2387600"/>
@@ -22298,7 +23709,7 @@
           <w:lang w:val="pt-PT"/>
         </w:rPr>
       </w:pPr>
-      <w:bookmarkStart w:id="62" w:name="_Toc417647543"/>
+      <w:bookmarkStart w:id="63" w:name="_Toc417647543"/>
       <w:r>
         <w:rPr>
           <w:lang w:val="pt-PT"/>
@@ -22342,7 +23753,7 @@
         </w:rPr>
         <w:t xml:space="preserve"> - Entidade Administrador</w:t>
       </w:r>
-      <w:bookmarkEnd w:id="62"/>
+      <w:bookmarkEnd w:id="63"/>
     </w:p>
     <w:p>
       <w:pPr>
@@ -22368,11 +23779,11 @@
           <w:numId w:val="15"/>
         </w:numPr>
       </w:pPr>
-      <w:bookmarkStart w:id="63" w:name="_Toc417647496"/>
+      <w:bookmarkStart w:id="64" w:name="_Toc417647496"/>
       <w:r>
         <w:t>Modelo Lógico</w:t>
       </w:r>
-      <w:bookmarkEnd w:id="63"/>
+      <w:bookmarkEnd w:id="64"/>
     </w:p>
     <w:p>
       <w:pPr>
@@ -22507,11 +23918,12 @@
           <w:numId w:val="15"/>
         </w:numPr>
       </w:pPr>
-      <w:bookmarkStart w:id="64" w:name="_Toc417647497"/>
-      <w:r>
+      <w:bookmarkStart w:id="65" w:name="_Toc417647497"/>
+      <w:r>
+        <w:lastRenderedPageBreak/>
         <w:t xml:space="preserve">Obtenção de </w:t>
       </w:r>
-      <w:bookmarkEnd w:id="64"/>
+      <w:bookmarkEnd w:id="65"/>
       <w:r>
         <w:t>Tabelas</w:t>
       </w:r>
@@ -22855,7 +24267,6 @@
         <w:rPr>
           <w:lang w:val="pt-PT"/>
         </w:rPr>
-        <w:lastRenderedPageBreak/>
         <w:t xml:space="preserve">Dado isto, </w:t>
       </w:r>
       <w:r>
@@ -23840,6 +25251,7 @@
           <w:b/>
           <w:lang w:val="pt-PT"/>
         </w:rPr>
+        <w:lastRenderedPageBreak/>
         <w:t xml:space="preserve">Chave Primária </w:t>
       </w:r>
       <w:r>
@@ -24410,7 +25822,6 @@
         <w:rPr>
           <w:lang w:val="pt-PT"/>
         </w:rPr>
-        <w:lastRenderedPageBreak/>
         <w:tab/>
       </w:r>
       <w:r>
@@ -25898,6 +27309,7 @@
           <w:b/>
           <w:lang w:val="pt-PT"/>
         </w:rPr>
+        <w:lastRenderedPageBreak/>
         <w:t xml:space="preserve">Dica </w:t>
       </w:r>
       <w:r>
@@ -26077,11 +27489,11 @@
       <w:r>
         <w:t xml:space="preserve"> </w:t>
       </w:r>
-      <w:bookmarkStart w:id="65" w:name="_Toc417647498"/>
+      <w:bookmarkStart w:id="66" w:name="_Toc417647498"/>
       <w:r>
         <w:t>Chaves Estrangeiras</w:t>
       </w:r>
-      <w:bookmarkEnd w:id="65"/>
+      <w:bookmarkEnd w:id="66"/>
     </w:p>
     <w:p>
       <w:pPr>
@@ -26141,7 +27553,6 @@
         <w:rPr>
           <w:lang w:val="pt-PT"/>
         </w:rPr>
-        <w:lastRenderedPageBreak/>
         <w:t xml:space="preserve">Quanto às chaves estrangeiras que surgem dos relacionamentos de 1:N, a entidade do lado 1 do relacionamento é designada como entidade pai e a entidade do lado N é designada como entidade filha. Dado isto, para representar este relacionamento, é colocada na </w:t>
       </w:r>
       <w:r>
@@ -26825,7 +28236,14 @@
         <w:rPr>
           <w:lang w:val="pt-PT"/>
         </w:rPr>
-        <w:t>, bem como as chaves primárias das entidades que compõem o relacionamento, repres</w:t>
+        <w:t xml:space="preserve">, bem como as chaves primárias das entidades que compõem o </w:t>
+      </w:r>
+      <w:r>
+        <w:rPr>
+          <w:lang w:val="pt-PT"/>
+        </w:rPr>
+        <w:lastRenderedPageBreak/>
+        <w:t>relacionamento, repres</w:t>
       </w:r>
       <w:r>
         <w:rPr>
@@ -26997,7 +28415,6 @@
           <w:b/>
           <w:lang w:val="pt-PT"/>
         </w:rPr>
-        <w:lastRenderedPageBreak/>
         <w:t>Teste_Exercicio</w:t>
       </w:r>
       <w:proofErr w:type="spellEnd"/>
@@ -27767,13 +29184,14 @@
         </w:numPr>
       </w:pPr>
       <w:r>
+        <w:lastRenderedPageBreak/>
         <w:t xml:space="preserve"> </w:t>
       </w:r>
-      <w:bookmarkStart w:id="66" w:name="_Toc417647499"/>
+      <w:bookmarkStart w:id="67" w:name="_Toc417647499"/>
       <w:r>
         <w:t>Primeira Forma Normal</w:t>
       </w:r>
-      <w:bookmarkEnd w:id="66"/>
+      <w:bookmarkEnd w:id="67"/>
     </w:p>
     <w:p>
       <w:pPr>
@@ -27813,7 +29231,6 @@
         </w:numPr>
       </w:pPr>
       <w:r>
-        <w:lastRenderedPageBreak/>
         <w:t>Segunda Forma Normal</w:t>
       </w:r>
     </w:p>
@@ -27850,13 +29267,11 @@
           <w:numId w:val="15"/>
         </w:numPr>
       </w:pPr>
-      <w:bookmarkStart w:id="67" w:name="_Toc417647501"/>
-      <w:bookmarkStart w:id="68" w:name="_GoBack"/>
+      <w:bookmarkStart w:id="68" w:name="_Toc417647501"/>
+      <w:r>
+        <w:t>Terceira Forma Normal</w:t>
+      </w:r>
       <w:bookmarkEnd w:id="68"/>
-      <w:r>
-        <w:t>Terceira Forma Normal</w:t>
-      </w:r>
-      <w:bookmarkEnd w:id="67"/>
     </w:p>
     <w:p>
       <w:pPr>
@@ -27979,6 +29394,7 @@
         <w:rPr>
           <w:lang w:val="pt-PT"/>
         </w:rPr>
+        <w:lastRenderedPageBreak/>
         <w:t xml:space="preserve">Uma vez que, no modelo lógico os atributos que não podem assumir valores nulos são identificados com um losango preenchido a cor azul, </w:t>
       </w:r>
       <w:r>
@@ -28023,14 +29439,7 @@
         <w:rPr>
           <w:lang w:val="pt-PT"/>
         </w:rPr>
-        <w:t xml:space="preserve">regras que se aplicam aos atributos identificados como chave primária, bem como às entidades. Isto é, não existem entidades repetidas, sendo cada uma identificada unicamente por um nome. Além disto, ao ser declarado, numa tabela, um atributo como chave primária, o sistema de gestão de base de dados não permite </w:t>
-      </w:r>
-      <w:r>
-        <w:rPr>
-          <w:lang w:val="pt-PT"/>
-        </w:rPr>
-        <w:lastRenderedPageBreak/>
-        <w:t xml:space="preserve">que a tabela tenha dois </w:t>
+        <w:t xml:space="preserve">regras que se aplicam aos atributos identificados como chave primária, bem como às entidades. Isto é, não existem entidades repetidas, sendo cada uma identificada unicamente por um nome. Além disto, ao ser declarado, numa tabela, um atributo como chave primária, o sistema de gestão de base de dados não permite que a tabela tenha dois </w:t>
       </w:r>
       <w:proofErr w:type="spellStart"/>
       <w:r>
@@ -46802,7 +48211,7 @@
         <w:rStyle w:val="Nmerodepgina"/>
         <w:noProof/>
       </w:rPr>
-      <w:t>1</w:t>
+      <w:t>33</w:t>
     </w:r>
     <w:r>
       <w:rPr>
@@ -49836,7 +51245,7 @@
       <w:lvlText w:val="%1."/>
       <w:lvlJc w:val="left"/>
       <w:pPr>
-        <w:ind w:left="720" w:hanging="360"/>
+        <w:ind w:left="360" w:hanging="360"/>
       </w:pPr>
       <w:rPr>
         <w:color w:val="808080"/>
@@ -49848,7 +51257,7 @@
       <w:lvlText w:val="%2."/>
       <w:lvlJc w:val="left"/>
       <w:pPr>
-        <w:ind w:left="1440" w:hanging="360"/>
+        <w:ind w:left="1080" w:hanging="360"/>
       </w:pPr>
     </w:lvl>
     <w:lvl w:ilvl="2" w:tplc="0816001B" w:tentative="1">
@@ -49857,7 +51266,7 @@
       <w:lvlText w:val="%3."/>
       <w:lvlJc w:val="right"/>
       <w:pPr>
-        <w:ind w:left="2160" w:hanging="180"/>
+        <w:ind w:left="1800" w:hanging="180"/>
       </w:pPr>
     </w:lvl>
     <w:lvl w:ilvl="3" w:tplc="0816000F" w:tentative="1">
@@ -49866,7 +51275,7 @@
       <w:lvlText w:val="%4."/>
       <w:lvlJc w:val="left"/>
       <w:pPr>
-        <w:ind w:left="2880" w:hanging="360"/>
+        <w:ind w:left="2520" w:hanging="360"/>
       </w:pPr>
     </w:lvl>
     <w:lvl w:ilvl="4" w:tplc="08160019" w:tentative="1">
@@ -49875,7 +51284,7 @@
       <w:lvlText w:val="%5."/>
       <w:lvlJc w:val="left"/>
       <w:pPr>
-        <w:ind w:left="3600" w:hanging="360"/>
+        <w:ind w:left="3240" w:hanging="360"/>
       </w:pPr>
     </w:lvl>
     <w:lvl w:ilvl="5" w:tplc="0816001B" w:tentative="1">
@@ -49884,7 +51293,7 @@
       <w:lvlText w:val="%6."/>
       <w:lvlJc w:val="right"/>
       <w:pPr>
-        <w:ind w:left="4320" w:hanging="180"/>
+        <w:ind w:left="3960" w:hanging="180"/>
       </w:pPr>
     </w:lvl>
     <w:lvl w:ilvl="6" w:tplc="0816000F" w:tentative="1">
@@ -49893,7 +51302,7 @@
       <w:lvlText w:val="%7."/>
       <w:lvlJc w:val="left"/>
       <w:pPr>
-        <w:ind w:left="5040" w:hanging="360"/>
+        <w:ind w:left="4680" w:hanging="360"/>
       </w:pPr>
     </w:lvl>
     <w:lvl w:ilvl="7" w:tplc="08160019" w:tentative="1">
@@ -49902,7 +51311,7 @@
       <w:lvlText w:val="%8."/>
       <w:lvlJc w:val="left"/>
       <w:pPr>
-        <w:ind w:left="5760" w:hanging="360"/>
+        <w:ind w:left="5400" w:hanging="360"/>
       </w:pPr>
     </w:lvl>
     <w:lvl w:ilvl="8" w:tplc="0816001B" w:tentative="1">
@@ -49911,7 +51320,7 @@
       <w:lvlText w:val="%9."/>
       <w:lvlJc w:val="right"/>
       <w:pPr>
-        <w:ind w:left="6480" w:hanging="180"/>
+        <w:ind w:left="6120" w:hanging="180"/>
       </w:pPr>
     </w:lvl>
   </w:abstractNum>
@@ -50181,6 +51590,95 @@
     </w:lvl>
   </w:abstractNum>
   <w:abstractNum w:abstractNumId="31">
+    <w:nsid w:val="6A5043D0"/>
+    <w:multiLevelType w:val="hybridMultilevel"/>
+    <w:tmpl w:val="CEE4BB98"/>
+    <w:lvl w:ilvl="0" w:tplc="D82E0F14">
+      <w:start w:val="1"/>
+      <w:numFmt w:val="decimal"/>
+      <w:lvlText w:val="%1."/>
+      <w:lvlJc w:val="left"/>
+      <w:pPr>
+        <w:ind w:left="720" w:hanging="360"/>
+      </w:pPr>
+      <w:rPr>
+        <w:color w:val="auto"/>
+      </w:rPr>
+    </w:lvl>
+    <w:lvl w:ilvl="1" w:tplc="08160019" w:tentative="1">
+      <w:start w:val="1"/>
+      <w:numFmt w:val="lowerLetter"/>
+      <w:lvlText w:val="%2."/>
+      <w:lvlJc w:val="left"/>
+      <w:pPr>
+        <w:ind w:left="1440" w:hanging="360"/>
+      </w:pPr>
+    </w:lvl>
+    <w:lvl w:ilvl="2" w:tplc="0816001B" w:tentative="1">
+      <w:start w:val="1"/>
+      <w:numFmt w:val="lowerRoman"/>
+      <w:lvlText w:val="%3."/>
+      <w:lvlJc w:val="right"/>
+      <w:pPr>
+        <w:ind w:left="2160" w:hanging="180"/>
+      </w:pPr>
+    </w:lvl>
+    <w:lvl w:ilvl="3" w:tplc="0816000F" w:tentative="1">
+      <w:start w:val="1"/>
+      <w:numFmt w:val="decimal"/>
+      <w:lvlText w:val="%4."/>
+      <w:lvlJc w:val="left"/>
+      <w:pPr>
+        <w:ind w:left="2880" w:hanging="360"/>
+      </w:pPr>
+    </w:lvl>
+    <w:lvl w:ilvl="4" w:tplc="08160019" w:tentative="1">
+      <w:start w:val="1"/>
+      <w:numFmt w:val="lowerLetter"/>
+      <w:lvlText w:val="%5."/>
+      <w:lvlJc w:val="left"/>
+      <w:pPr>
+        <w:ind w:left="3600" w:hanging="360"/>
+      </w:pPr>
+    </w:lvl>
+    <w:lvl w:ilvl="5" w:tplc="0816001B" w:tentative="1">
+      <w:start w:val="1"/>
+      <w:numFmt w:val="lowerRoman"/>
+      <w:lvlText w:val="%6."/>
+      <w:lvlJc w:val="right"/>
+      <w:pPr>
+        <w:ind w:left="4320" w:hanging="180"/>
+      </w:pPr>
+    </w:lvl>
+    <w:lvl w:ilvl="6" w:tplc="0816000F" w:tentative="1">
+      <w:start w:val="1"/>
+      <w:numFmt w:val="decimal"/>
+      <w:lvlText w:val="%7."/>
+      <w:lvlJc w:val="left"/>
+      <w:pPr>
+        <w:ind w:left="5040" w:hanging="360"/>
+      </w:pPr>
+    </w:lvl>
+    <w:lvl w:ilvl="7" w:tplc="08160019" w:tentative="1">
+      <w:start w:val="1"/>
+      <w:numFmt w:val="lowerLetter"/>
+      <w:lvlText w:val="%8."/>
+      <w:lvlJc w:val="left"/>
+      <w:pPr>
+        <w:ind w:left="5760" w:hanging="360"/>
+      </w:pPr>
+    </w:lvl>
+    <w:lvl w:ilvl="8" w:tplc="0816001B" w:tentative="1">
+      <w:start w:val="1"/>
+      <w:numFmt w:val="lowerRoman"/>
+      <w:lvlText w:val="%9."/>
+      <w:lvlJc w:val="right"/>
+      <w:pPr>
+        <w:ind w:left="6480" w:hanging="180"/>
+      </w:pPr>
+    </w:lvl>
+  </w:abstractNum>
+  <w:abstractNum w:abstractNumId="32">
     <w:nsid w:val="6C2339BC"/>
     <w:multiLevelType w:val="hybridMultilevel"/>
     <w:tmpl w:val="4D8C62B0"/>
@@ -50293,7 +51791,7 @@
       </w:rPr>
     </w:lvl>
   </w:abstractNum>
-  <w:abstractNum w:abstractNumId="32">
+  <w:abstractNum w:abstractNumId="33">
     <w:nsid w:val="6F7F25FC"/>
     <w:multiLevelType w:val="multilevel"/>
     <w:tmpl w:val="CB32E11A"/>
@@ -50409,7 +51907,7 @@
       </w:pPr>
     </w:lvl>
   </w:abstractNum>
-  <w:abstractNum w:abstractNumId="33">
+  <w:abstractNum w:abstractNumId="34">
     <w:nsid w:val="6FBF411A"/>
     <w:multiLevelType w:val="multilevel"/>
     <w:tmpl w:val="0816001F"/>
@@ -50495,7 +51993,7 @@
       </w:pPr>
     </w:lvl>
   </w:abstractNum>
-  <w:abstractNum w:abstractNumId="34">
+  <w:abstractNum w:abstractNumId="35">
     <w:nsid w:val="77677909"/>
     <w:multiLevelType w:val="multilevel"/>
     <w:tmpl w:val="0816001F"/>
@@ -50581,7 +52079,7 @@
       </w:pPr>
     </w:lvl>
   </w:abstractNum>
-  <w:abstractNum w:abstractNumId="35">
+  <w:abstractNum w:abstractNumId="36">
     <w:nsid w:val="789303F7"/>
     <w:multiLevelType w:val="hybridMultilevel"/>
     <w:tmpl w:val="B2AC0932"/>
@@ -50694,7 +52192,7 @@
       </w:rPr>
     </w:lvl>
   </w:abstractNum>
-  <w:abstractNum w:abstractNumId="36">
+  <w:abstractNum w:abstractNumId="37">
     <w:nsid w:val="79770F8B"/>
     <w:multiLevelType w:val="hybridMultilevel"/>
     <w:tmpl w:val="0D70C68C"/>
@@ -50807,7 +52305,7 @@
       </w:rPr>
     </w:lvl>
   </w:abstractNum>
-  <w:abstractNum w:abstractNumId="37">
+  <w:abstractNum w:abstractNumId="38">
     <w:nsid w:val="7F412F98"/>
     <w:multiLevelType w:val="multilevel"/>
     <w:tmpl w:val="094AA464"/>
@@ -50937,7 +52435,7 @@
       </w:rPr>
     </w:lvl>
   </w:abstractNum>
-  <w:abstractNum w:abstractNumId="38">
+  <w:abstractNum w:abstractNumId="39">
     <w:nsid w:val="7FAF3B44"/>
     <w:multiLevelType w:val="multilevel"/>
     <w:tmpl w:val="D00CD9BE"/>
@@ -51050,7 +52548,7 @@
       </w:rPr>
     </w:lvl>
   </w:abstractNum>
-  <w:abstractNum w:abstractNumId="39">
+  <w:abstractNum w:abstractNumId="40">
     <w:nsid w:val="7FF94EA2"/>
     <w:multiLevelType w:val="hybridMultilevel"/>
     <w:tmpl w:val="72A45FF0"/>
@@ -51146,7 +52644,7 @@
     <w:abstractNumId w:val="10"/>
   </w:num>
   <w:num w:numId="3">
-    <w:abstractNumId w:val="37"/>
+    <w:abstractNumId w:val="38"/>
   </w:num>
   <w:num w:numId="4">
     <w:abstractNumId w:val="16"/>
@@ -51158,7 +52656,7 @@
     </w:lvlOverride>
   </w:num>
   <w:num w:numId="6">
-    <w:abstractNumId w:val="32"/>
+    <w:abstractNumId w:val="33"/>
   </w:num>
   <w:num w:numId="7">
     <w:abstractNumId w:val="12"/>
@@ -51176,7 +52674,7 @@
     <w:abstractNumId w:val="6"/>
   </w:num>
   <w:num w:numId="12">
-    <w:abstractNumId w:val="36"/>
+    <w:abstractNumId w:val="37"/>
   </w:num>
   <w:num w:numId="13">
     <w:abstractNumId w:val="4"/>
@@ -51197,7 +52695,7 @@
     <w:abstractNumId w:val="2"/>
   </w:num>
   <w:num w:numId="19">
-    <w:abstractNumId w:val="31"/>
+    <w:abstractNumId w:val="32"/>
   </w:num>
   <w:num w:numId="20">
     <w:abstractNumId w:val="23"/>
@@ -51206,10 +52704,10 @@
     <w:abstractNumId w:val="7"/>
   </w:num>
   <w:num w:numId="22">
-    <w:abstractNumId w:val="35"/>
+    <w:abstractNumId w:val="36"/>
   </w:num>
   <w:num w:numId="23">
-    <w:abstractNumId w:val="39"/>
+    <w:abstractNumId w:val="40"/>
   </w:num>
   <w:num w:numId="24">
     <w:abstractNumId w:val="13"/>
@@ -51233,7 +52731,7 @@
     <w:abstractNumId w:val="28"/>
   </w:num>
   <w:num w:numId="31">
-    <w:abstractNumId w:val="38"/>
+    <w:abstractNumId w:val="39"/>
   </w:num>
   <w:num w:numId="32">
     <w:abstractNumId w:val="20"/>
@@ -51254,7 +52752,7 @@
     <w:abstractNumId w:val="27"/>
   </w:num>
   <w:num w:numId="38">
-    <w:abstractNumId w:val="34"/>
+    <w:abstractNumId w:val="35"/>
   </w:num>
   <w:num w:numId="39">
     <w:abstractNumId w:val="11"/>
@@ -51263,7 +52761,10 @@
     <w:abstractNumId w:val="15"/>
   </w:num>
   <w:num w:numId="41">
-    <w:abstractNumId w:val="33"/>
+    <w:abstractNumId w:val="34"/>
+  </w:num>
+  <w:num w:numId="42">
+    <w:abstractNumId w:val="31"/>
   </w:num>
 </w:numbering>
 </file>
@@ -53224,7 +54725,7 @@
 </file>
 
 <file path=customXml/itemProps1.xml><?xml version="1.0" encoding="utf-8"?>
-<ds:datastoreItem xmlns:ds="http://schemas.openxmlformats.org/officeDocument/2006/customXml" ds:itemID="{BF9478AC-02E7-475A-8A83-AF88FF65A33F}">
+<ds:datastoreItem xmlns:ds="http://schemas.openxmlformats.org/officeDocument/2006/customXml" ds:itemID="{C378421F-025F-417C-B71A-A655B70DA9E3}">
   <ds:schemaRefs>
     <ds:schemaRef ds:uri="http://schemas.openxmlformats.org/officeDocument/2006/bibliography"/>
   </ds:schemaRefs>

</xml_diff>